<commit_message>
Update Machine Learning Report.docx
</commit_message>
<xml_diff>
--- a/Machine Learning Report.docx
+++ b/Machine Learning Report.docx
@@ -1,17 +1,19 @@
 
 <file path=word/document.xml><?xml version="1.0" encoding="utf-8"?>
-<w:document xmlns:wpc="http://schemas.microsoft.com/office/word/2010/wordprocessingCanvas" xmlns:cx="http://schemas.microsoft.com/office/drawing/2014/chartex" xmlns:cx1="http://schemas.microsoft.com/office/drawing/2015/9/8/chartex" xmlns:cx2="http://schemas.microsoft.com/office/drawing/2015/10/21/chartex" xmlns:cx3="http://schemas.microsoft.com/office/drawing/2016/5/9/chartex" xmlns:cx4="http://schemas.microsoft.com/office/drawing/2016/5/10/chartex" xmlns:cx5="http://schemas.microsoft.com/office/drawing/2016/5/11/chartex" xmlns:cx6="http://schemas.microsoft.com/office/drawing/2016/5/12/chartex" xmlns:cx7="http://schemas.microsoft.com/office/drawing/2016/5/13/chartex" xmlns:cx8="http://schemas.microsoft.com/office/drawing/2016/5/14/chartex" xmlns:mc="http://schemas.openxmlformats.org/markup-compatibility/2006" xmlns:aink="http://schemas.microsoft.com/office/drawing/2016/ink" xmlns:am3d="http://schemas.microsoft.com/office/drawing/2017/model3d" xmlns:o="urn:schemas-microsoft-com:office:office" xmlns:oel="http://schemas.microsoft.com/office/2019/extlst" xmlns:r="http://schemas.openxmlformats.org/officeDocument/2006/relationships" xmlns:m="http://schemas.openxmlformats.org/officeDocument/2006/math" xmlns:v="urn:schemas-microsoft-com:vml" xmlns:wp14="http://schemas.microsoft.com/office/word/2010/wordprocessingDrawing" xmlns:wp="http://schemas.openxmlformats.org/drawingml/2006/wordprocessingDrawing" xmlns:w10="urn:schemas-microsoft-com:office:word" xmlns:w="http://schemas.openxmlformats.org/wordprocessingml/2006/main" xmlns:w14="http://schemas.microsoft.com/office/word/2010/wordml" xmlns:w15="http://schemas.microsoft.com/office/word/2012/wordml" xmlns:w16cex="http://schemas.microsoft.com/office/word/2018/wordml/cex" xmlns:w16cid="http://schemas.microsoft.com/office/word/2016/wordml/cid" xmlns:w16="http://schemas.microsoft.com/office/word/2018/wordml" xmlns:w16du="http://schemas.microsoft.com/office/word/2023/wordml/word16du" xmlns:w16sdtdh="http://schemas.microsoft.com/office/word/2020/wordml/sdtdatahash" xmlns:w16se="http://schemas.microsoft.com/office/word/2015/wordml/symex" xmlns:wpg="http://schemas.microsoft.com/office/word/2010/wordprocessingGroup" xmlns:wpi="http://schemas.microsoft.com/office/word/2010/wordprocessingInk" xmlns:wne="http://schemas.microsoft.com/office/word/2006/wordml" xmlns:wps="http://schemas.microsoft.com/office/word/2010/wordprocessingShape" mc:Ignorable="w14 w15 w16se w16cid w16 w16cex w16sdtdh w16du wp14">
+<w:document xmlns:wpc="http://schemas.microsoft.com/office/word/2010/wordprocessingCanvas" xmlns:cx="http://schemas.microsoft.com/office/drawing/2014/chartex" xmlns:cx1="http://schemas.microsoft.com/office/drawing/2015/9/8/chartex" xmlns:cx2="http://schemas.microsoft.com/office/drawing/2015/10/21/chartex" xmlns:cx3="http://schemas.microsoft.com/office/drawing/2016/5/9/chartex" xmlns:cx4="http://schemas.microsoft.com/office/drawing/2016/5/10/chartex" xmlns:cx5="http://schemas.microsoft.com/office/drawing/2016/5/11/chartex" xmlns:cx6="http://schemas.microsoft.com/office/drawing/2016/5/12/chartex" xmlns:cx7="http://schemas.microsoft.com/office/drawing/2016/5/13/chartex" xmlns:cx8="http://schemas.microsoft.com/office/drawing/2016/5/14/chartex" xmlns:mc="http://schemas.openxmlformats.org/markup-compatibility/2006" xmlns:aink="http://schemas.microsoft.com/office/drawing/2016/ink" xmlns:am3d="http://schemas.microsoft.com/office/drawing/2017/model3d" xmlns:o="urn:schemas-microsoft-com:office:office" xmlns:oel="http://schemas.microsoft.com/office/2019/extlst" xmlns:r="http://schemas.openxmlformats.org/officeDocument/2006/relationships" xmlns:m="http://schemas.openxmlformats.org/officeDocument/2006/math" xmlns:v="urn:schemas-microsoft-com:vml" xmlns:wp14="http://schemas.microsoft.com/office/word/2010/wordprocessingDrawing" xmlns:wp="http://schemas.openxmlformats.org/drawingml/2006/wordprocessingDrawing" xmlns:w10="urn:schemas-microsoft-com:office:word" xmlns:w="http://schemas.openxmlformats.org/wordprocessingml/2006/main" xmlns:w14="http://schemas.microsoft.com/office/word/2010/wordml" xmlns:w15="http://schemas.microsoft.com/office/word/2012/wordml" xmlns:w16cex="http://schemas.microsoft.com/office/word/2018/wordml/cex" xmlns:w16cid="http://schemas.microsoft.com/office/word/2016/wordml/cid" xmlns:w16="http://schemas.microsoft.com/office/word/2018/wordml" xmlns:w16du="http://schemas.microsoft.com/office/word/2023/wordml/word16du" xmlns:w16sdtdh="http://schemas.microsoft.com/office/word/2020/wordml/sdtdatahash" xmlns:w16sdtfl="http://schemas.microsoft.com/office/word/2024/wordml/sdtformatlock" xmlns:w16se="http://schemas.microsoft.com/office/word/2015/wordml/symex" xmlns:wpg="http://schemas.microsoft.com/office/word/2010/wordprocessingGroup" xmlns:wpi="http://schemas.microsoft.com/office/word/2010/wordprocessingInk" xmlns:wne="http://schemas.microsoft.com/office/word/2006/wordml" xmlns:wps="http://schemas.microsoft.com/office/word/2010/wordprocessingShape" mc:Ignorable="w14 w15 w16se w16cid w16 w16cex w16sdtdh w16sdtfl w16du wp14">
   <w:body>
     <w:p>
       <w:pPr>
         <w:jc w:val="right"/>
         <w:rPr>
           <w:rFonts w:ascii="Times New Roman" w:hAnsi="Times New Roman" w:cs="Times New Roman"/>
-        </w:rPr>
-      </w:pPr>
-      <w:r>
-        <w:rPr>
-          <w:rFonts w:ascii="Times New Roman" w:hAnsi="Times New Roman" w:cs="Times New Roman"/>
+          <w:lang w:val="en-GB"/>
+        </w:rPr>
+      </w:pPr>
+      <w:r>
+        <w:rPr>
+          <w:rFonts w:ascii="Times New Roman" w:hAnsi="Times New Roman" w:cs="Times New Roman"/>
+          <w:lang w:val="en-GB"/>
         </w:rPr>
         <w:t>Jude GUEHL</w:t>
       </w:r>
@@ -21,11 +23,13 @@
         <w:jc w:val="right"/>
         <w:rPr>
           <w:rFonts w:ascii="Times New Roman" w:hAnsi="Times New Roman" w:cs="Times New Roman"/>
-        </w:rPr>
-      </w:pPr>
-      <w:r>
-        <w:rPr>
-          <w:rFonts w:ascii="Times New Roman" w:hAnsi="Times New Roman" w:cs="Times New Roman"/>
+          <w:lang w:val="en-GB"/>
+        </w:rPr>
+      </w:pPr>
+      <w:r>
+        <w:rPr>
+          <w:rFonts w:ascii="Times New Roman" w:hAnsi="Times New Roman" w:cs="Times New Roman"/>
+          <w:lang w:val="en-GB"/>
         </w:rPr>
         <w:t>Dennis Bachelier</w:t>
       </w:r>
@@ -35,13 +39,31 @@
         <w:jc w:val="right"/>
         <w:rPr>
           <w:rFonts w:ascii="Times New Roman" w:hAnsi="Times New Roman" w:cs="Times New Roman"/>
-        </w:rPr>
-      </w:pPr>
-      <w:r>
-        <w:rPr>
-          <w:rFonts w:ascii="Times New Roman" w:hAnsi="Times New Roman" w:cs="Times New Roman"/>
-        </w:rPr>
-        <w:t>Axel Janodet--Marty</w:t>
+          <w:lang w:val="en-GB"/>
+        </w:rPr>
+      </w:pPr>
+      <w:r>
+        <w:rPr>
+          <w:rFonts w:ascii="Times New Roman" w:hAnsi="Times New Roman" w:cs="Times New Roman"/>
+          <w:lang w:val="en-GB"/>
+        </w:rPr>
+        <w:t xml:space="preserve">Axel </w:t>
+      </w:r>
+      <w:proofErr w:type="spellStart"/>
+      <w:r>
+        <w:rPr>
+          <w:rFonts w:ascii="Times New Roman" w:hAnsi="Times New Roman" w:cs="Times New Roman"/>
+          <w:lang w:val="en-GB"/>
+        </w:rPr>
+        <w:t>Janodet</w:t>
+      </w:r>
+      <w:proofErr w:type="spellEnd"/>
+      <w:r>
+        <w:rPr>
+          <w:rFonts w:ascii="Times New Roman" w:hAnsi="Times New Roman" w:cs="Times New Roman"/>
+          <w:lang w:val="en-GB"/>
+        </w:rPr>
+        <w:t>--Marty</w:t>
       </w:r>
     </w:p>
     <w:p>
@@ -50,11 +72,13 @@
         <w:jc w:val="center"/>
         <w:rPr>
           <w:rFonts w:ascii="Times New Roman" w:hAnsi="Times New Roman" w:cs="Times New Roman"/>
-        </w:rPr>
-      </w:pPr>
-      <w:r>
-        <w:rPr>
-          <w:rFonts w:ascii="Times New Roman" w:hAnsi="Times New Roman" w:cs="Times New Roman"/>
+          <w:lang w:val="en-GB"/>
+        </w:rPr>
+      </w:pPr>
+      <w:r>
+        <w:rPr>
+          <w:rFonts w:ascii="Times New Roman" w:hAnsi="Times New Roman" w:cs="Times New Roman"/>
+          <w:lang w:val="en-GB"/>
         </w:rPr>
         <w:t>Machine Learning Report</w:t>
       </w:r>
@@ -63,6 +87,7 @@
       <w:pPr>
         <w:rPr>
           <w:rFonts w:ascii="Times New Roman" w:hAnsi="Times New Roman" w:cs="Times New Roman"/>
+          <w:lang w:val="en-GB"/>
         </w:rPr>
       </w:pPr>
     </w:p>
@@ -71,11 +96,13 @@
         <w:pStyle w:val="Titre3"/>
         <w:rPr>
           <w:rFonts w:ascii="Times New Roman" w:hAnsi="Times New Roman" w:cs="Times New Roman"/>
-        </w:rPr>
-      </w:pPr>
-      <w:r>
-        <w:rPr>
-          <w:rFonts w:ascii="Times New Roman" w:hAnsi="Times New Roman" w:cs="Times New Roman"/>
+          <w:lang w:val="en-GB"/>
+        </w:rPr>
+      </w:pPr>
+      <w:r>
+        <w:rPr>
+          <w:rFonts w:ascii="Times New Roman" w:hAnsi="Times New Roman" w:cs="Times New Roman"/>
+          <w:lang w:val="en-GB"/>
         </w:rPr>
         <w:t>Summary :</w:t>
       </w:r>
@@ -84,40 +111,78 @@
       <w:pPr>
         <w:rPr>
           <w:rFonts w:ascii="Times New Roman" w:hAnsi="Times New Roman" w:cs="Times New Roman"/>
-        </w:rPr>
-      </w:pPr>
-    </w:p>
-    <w:p>
-      <w:pPr>
-        <w:rPr>
-          <w:rFonts w:ascii="Times New Roman" w:hAnsi="Times New Roman" w:cs="Times New Roman"/>
-        </w:rPr>
-      </w:pPr>
-      <w:r>
-        <w:rPr>
-          <w:rFonts w:ascii="Times New Roman" w:hAnsi="Times New Roman" w:cs="Times New Roman"/>
+          <w:lang w:val="en-GB"/>
+        </w:rPr>
+      </w:pPr>
+    </w:p>
+    <w:p>
+      <w:pPr>
+        <w:rPr>
+          <w:rFonts w:ascii="Times New Roman" w:hAnsi="Times New Roman" w:cs="Times New Roman"/>
+          <w:lang w:val="en-GB"/>
+        </w:rPr>
+      </w:pPr>
+      <w:r>
+        <w:rPr>
+          <w:rFonts w:ascii="Times New Roman" w:hAnsi="Times New Roman" w:cs="Times New Roman"/>
+          <w:lang w:val="en-GB"/>
         </w:rPr>
         <w:t>This project uses machine learning to predict the addiction level of students based on several personal, academic, and social factors.</w:t>
       </w:r>
       <w:r>
         <w:rPr>
           <w:rFonts w:ascii="Times New Roman" w:hAnsi="Times New Roman" w:cs="Times New Roman"/>
+          <w:lang w:val="en-GB"/>
         </w:rPr>
         <w:br/>
-        <w:t>The goal is to understand which behaviors or problems can indicate a higher risk of drug addiction.</w:t>
-      </w:r>
-    </w:p>
-    <w:p>
-      <w:pPr>
-        <w:rPr>
-          <w:rFonts w:ascii="Times New Roman" w:hAnsi="Times New Roman" w:cs="Times New Roman"/>
-        </w:rPr>
-      </w:pPr>
-      <w:r>
-        <w:rPr>
-          <w:rFonts w:ascii="Times New Roman" w:hAnsi="Times New Roman" w:cs="Times New Roman"/>
-        </w:rPr>
-        <w:t>We ll see in this report :</w:t>
+        <w:t xml:space="preserve">The goal is to understand which </w:t>
+      </w:r>
+      <w:proofErr w:type="spellStart"/>
+      <w:r>
+        <w:rPr>
+          <w:rFonts w:ascii="Times New Roman" w:hAnsi="Times New Roman" w:cs="Times New Roman"/>
+          <w:lang w:val="en-GB"/>
+        </w:rPr>
+        <w:t>behaviors</w:t>
+      </w:r>
+      <w:proofErr w:type="spellEnd"/>
+      <w:r>
+        <w:rPr>
+          <w:rFonts w:ascii="Times New Roman" w:hAnsi="Times New Roman" w:cs="Times New Roman"/>
+          <w:lang w:val="en-GB"/>
+        </w:rPr>
+        <w:t xml:space="preserve"> or problems can indicate a higher risk of drug addiction.</w:t>
+      </w:r>
+    </w:p>
+    <w:p>
+      <w:pPr>
+        <w:rPr>
+          <w:rFonts w:ascii="Times New Roman" w:hAnsi="Times New Roman" w:cs="Times New Roman"/>
+          <w:lang w:val="en-GB"/>
+        </w:rPr>
+      </w:pPr>
+      <w:r>
+        <w:rPr>
+          <w:rFonts w:ascii="Times New Roman" w:hAnsi="Times New Roman" w:cs="Times New Roman"/>
+          <w:lang w:val="en-GB"/>
+        </w:rPr>
+        <w:t xml:space="preserve">We </w:t>
+      </w:r>
+      <w:proofErr w:type="spellStart"/>
+      <w:r>
+        <w:rPr>
+          <w:rFonts w:ascii="Times New Roman" w:hAnsi="Times New Roman" w:cs="Times New Roman"/>
+          <w:lang w:val="en-GB"/>
+        </w:rPr>
+        <w:t>ll</w:t>
+      </w:r>
+      <w:proofErr w:type="spellEnd"/>
+      <w:r>
+        <w:rPr>
+          <w:rFonts w:ascii="Times New Roman" w:hAnsi="Times New Roman" w:cs="Times New Roman"/>
+          <w:lang w:val="en-GB"/>
+        </w:rPr>
+        <w:t xml:space="preserve"> see in this report :</w:t>
       </w:r>
     </w:p>
     <w:p>
@@ -135,7 +200,35 @@
         <w:rPr>
           <w:rFonts w:ascii="Times New Roman" w:hAnsi="Times New Roman" w:cs="Times New Roman"/>
         </w:rPr>
-        <w:t>The choice of the dataset </w:t>
+        <w:t xml:space="preserve">The </w:t>
+      </w:r>
+      <w:proofErr w:type="spellStart"/>
+      <w:r>
+        <w:rPr>
+          <w:rFonts w:ascii="Times New Roman" w:hAnsi="Times New Roman" w:cs="Times New Roman"/>
+        </w:rPr>
+        <w:t>choice</w:t>
+      </w:r>
+      <w:proofErr w:type="spellEnd"/>
+      <w:r>
+        <w:rPr>
+          <w:rFonts w:ascii="Times New Roman" w:hAnsi="Times New Roman" w:cs="Times New Roman"/>
+        </w:rPr>
+        <w:t xml:space="preserve"> of the </w:t>
+      </w:r>
+      <w:proofErr w:type="spellStart"/>
+      <w:r>
+        <w:rPr>
+          <w:rFonts w:ascii="Times New Roman" w:hAnsi="Times New Roman" w:cs="Times New Roman"/>
+        </w:rPr>
+        <w:t>dataset</w:t>
+      </w:r>
+      <w:proofErr w:type="spellEnd"/>
+      <w:r>
+        <w:rPr>
+          <w:rFonts w:ascii="Times New Roman" w:hAnsi="Times New Roman" w:cs="Times New Roman"/>
+        </w:rPr>
+        <w:t> </w:t>
       </w:r>
     </w:p>
     <w:p>
@@ -153,8 +246,16 @@
         <w:rPr>
           <w:rFonts w:ascii="Times New Roman" w:hAnsi="Times New Roman" w:cs="Times New Roman"/>
         </w:rPr>
-        <w:t>The data processing</w:t>
-      </w:r>
+        <w:t xml:space="preserve">The data </w:t>
+      </w:r>
+      <w:proofErr w:type="spellStart"/>
+      <w:r>
+        <w:rPr>
+          <w:rFonts w:ascii="Times New Roman" w:hAnsi="Times New Roman" w:cs="Times New Roman"/>
+        </w:rPr>
+        <w:t>processing</w:t>
+      </w:r>
+      <w:proofErr w:type="spellEnd"/>
     </w:p>
     <w:p>
       <w:pPr>
@@ -171,8 +272,16 @@
         <w:rPr>
           <w:rFonts w:ascii="Times New Roman" w:hAnsi="Times New Roman" w:cs="Times New Roman"/>
         </w:rPr>
-        <w:t>The data Analysis</w:t>
-      </w:r>
+        <w:t xml:space="preserve">The data </w:t>
+      </w:r>
+      <w:proofErr w:type="spellStart"/>
+      <w:r>
+        <w:rPr>
+          <w:rFonts w:ascii="Times New Roman" w:hAnsi="Times New Roman" w:cs="Times New Roman"/>
+        </w:rPr>
+        <w:t>Analysis</w:t>
+      </w:r>
+      <w:proofErr w:type="spellEnd"/>
     </w:p>
     <w:p>
       <w:pPr>
@@ -183,11 +292,13 @@
         </w:numPr>
         <w:rPr>
           <w:rFonts w:ascii="Times New Roman" w:hAnsi="Times New Roman" w:cs="Times New Roman"/>
-        </w:rPr>
-      </w:pPr>
-      <w:r>
-        <w:rPr>
-          <w:rFonts w:ascii="Times New Roman" w:hAnsi="Times New Roman" w:cs="Times New Roman"/>
+          <w:lang w:val="en-GB"/>
+        </w:rPr>
+      </w:pPr>
+      <w:r>
+        <w:rPr>
+          <w:rFonts w:ascii="Times New Roman" w:hAnsi="Times New Roman" w:cs="Times New Roman"/>
+          <w:lang w:val="en-GB"/>
         </w:rPr>
         <w:t>The creation of the different IA model</w:t>
       </w:r>
@@ -224,29 +335,53 @@
           <w:rFonts w:ascii="Times New Roman" w:hAnsi="Times New Roman" w:cs="Times New Roman"/>
         </w:rPr>
       </w:pPr>
-      <w:r>
-        <w:rPr>
-          <w:rFonts w:ascii="Times New Roman" w:hAnsi="Times New Roman" w:cs="Times New Roman"/>
-        </w:rPr>
-        <w:t>Choice of the Dataset :</w:t>
-      </w:r>
-    </w:p>
-    <w:p>
-      <w:pPr>
-        <w:rPr>
-          <w:rFonts w:ascii="Times New Roman" w:hAnsi="Times New Roman" w:cs="Times New Roman"/>
-        </w:rPr>
-      </w:pPr>
-    </w:p>
-    <w:p>
-      <w:pPr>
-        <w:rPr>
-          <w:rFonts w:ascii="Times New Roman" w:hAnsi="Times New Roman" w:cs="Times New Roman"/>
-        </w:rPr>
-      </w:pPr>
-      <w:r>
-        <w:rPr>
-          <w:rFonts w:ascii="Times New Roman" w:hAnsi="Times New Roman" w:cs="Times New Roman"/>
+      <w:proofErr w:type="spellStart"/>
+      <w:r>
+        <w:rPr>
+          <w:rFonts w:ascii="Times New Roman" w:hAnsi="Times New Roman" w:cs="Times New Roman"/>
+        </w:rPr>
+        <w:t>Choice</w:t>
+      </w:r>
+      <w:proofErr w:type="spellEnd"/>
+      <w:r>
+        <w:rPr>
+          <w:rFonts w:ascii="Times New Roman" w:hAnsi="Times New Roman" w:cs="Times New Roman"/>
+        </w:rPr>
+        <w:t xml:space="preserve"> of the </w:t>
+      </w:r>
+      <w:proofErr w:type="spellStart"/>
+      <w:r>
+        <w:rPr>
+          <w:rFonts w:ascii="Times New Roman" w:hAnsi="Times New Roman" w:cs="Times New Roman"/>
+        </w:rPr>
+        <w:t>Dataset</w:t>
+      </w:r>
+      <w:proofErr w:type="spellEnd"/>
+      <w:r>
+        <w:rPr>
+          <w:rFonts w:ascii="Times New Roman" w:hAnsi="Times New Roman" w:cs="Times New Roman"/>
+        </w:rPr>
+        <w:t> :</w:t>
+      </w:r>
+    </w:p>
+    <w:p>
+      <w:pPr>
+        <w:rPr>
+          <w:rFonts w:ascii="Times New Roman" w:hAnsi="Times New Roman" w:cs="Times New Roman"/>
+        </w:rPr>
+      </w:pPr>
+    </w:p>
+    <w:p>
+      <w:pPr>
+        <w:rPr>
+          <w:rFonts w:ascii="Times New Roman" w:hAnsi="Times New Roman" w:cs="Times New Roman"/>
+          <w:lang w:val="en-GB"/>
+        </w:rPr>
+      </w:pPr>
+      <w:r>
+        <w:rPr>
+          <w:rFonts w:ascii="Times New Roman" w:hAnsi="Times New Roman" w:cs="Times New Roman"/>
+          <w:lang w:val="en-GB"/>
         </w:rPr>
         <w:t xml:space="preserve">The dataset was selected because it focuses on </w:t>
       </w:r>
@@ -255,25 +390,68 @@
           <w:rFonts w:ascii="Times New Roman" w:hAnsi="Times New Roman" w:cs="Times New Roman"/>
           <w:b/>
           <w:bCs/>
+          <w:lang w:val="en-GB"/>
         </w:rPr>
         <w:t>student drug addiction</w:t>
       </w:r>
       <w:r>
         <w:rPr>
           <w:rFonts w:ascii="Times New Roman" w:hAnsi="Times New Roman" w:cs="Times New Roman"/>
-        </w:rPr>
-        <w:t>, which is an important topic in health and education. It contains information about different behaviors and problems that can appear in students who may develop addiction.</w:t>
-      </w:r>
-    </w:p>
-    <w:p>
-      <w:pPr>
-        <w:rPr>
-          <w:rFonts w:ascii="Times New Roman" w:hAnsi="Times New Roman" w:cs="Times New Roman"/>
-        </w:rPr>
-      </w:pPr>
-      <w:r>
-        <w:rPr>
-          <w:rFonts w:ascii="Times New Roman" w:hAnsi="Times New Roman" w:cs="Times New Roman"/>
+          <w:lang w:val="en-GB"/>
+        </w:rPr>
+        <w:t xml:space="preserve">, which is an important topic in health and education. It contains information about different </w:t>
+      </w:r>
+      <w:proofErr w:type="spellStart"/>
+      <w:r>
+        <w:rPr>
+          <w:rFonts w:ascii="Times New Roman" w:hAnsi="Times New Roman" w:cs="Times New Roman"/>
+          <w:lang w:val="en-GB"/>
+        </w:rPr>
+        <w:t>behaviors</w:t>
+      </w:r>
+      <w:proofErr w:type="spellEnd"/>
+      <w:r>
+        <w:rPr>
+          <w:rFonts w:ascii="Times New Roman" w:hAnsi="Times New Roman" w:cs="Times New Roman"/>
+          <w:lang w:val="en-GB"/>
+        </w:rPr>
+        <w:t xml:space="preserve"> and problems that can appear in students who may develop addiction</w:t>
+      </w:r>
+      <w:r>
+        <w:rPr>
+          <w:rFonts w:ascii="Times New Roman" w:hAnsi="Times New Roman" w:cs="Times New Roman"/>
+          <w:lang w:val="en-GB"/>
+        </w:rPr>
+        <w:t xml:space="preserve"> such has </w:t>
+      </w:r>
+      <w:r>
+        <w:rPr>
+          <w:rFonts w:ascii="Times New Roman" w:hAnsi="Times New Roman" w:cs="Times New Roman"/>
+          <w:b/>
+          <w:bCs/>
+          <w:lang w:val="en-GB"/>
+        </w:rPr>
+        <w:t>internet habits, free-time activities emotional well-being and drug-taking indicators</w:t>
+      </w:r>
+      <w:r>
+        <w:rPr>
+          <w:rFonts w:ascii="Times New Roman" w:hAnsi="Times New Roman" w:cs="Times New Roman"/>
+          <w:lang w:val="en-GB"/>
+        </w:rPr>
+        <w:t>.</w:t>
+      </w:r>
+    </w:p>
+    <w:p>
+      <w:pPr>
+        <w:rPr>
+          <w:rFonts w:ascii="Times New Roman" w:hAnsi="Times New Roman" w:cs="Times New Roman"/>
+          <w:lang w:val="en-GB"/>
+        </w:rPr>
+      </w:pPr>
+      <w:r>
+        <w:rPr>
+          <w:rFonts w:ascii="Times New Roman" w:hAnsi="Times New Roman" w:cs="Times New Roman"/>
+          <w:lang w:val="en-GB"/>
         </w:rPr>
         <w:t>Each row describes a student using simple features, such as:</w:t>
       </w:r>
@@ -287,6 +465,7 @@
         </w:numPr>
         <w:rPr>
           <w:rFonts w:ascii="Times New Roman" w:hAnsi="Times New Roman" w:cs="Times New Roman"/>
+          <w:lang w:val="en-GB"/>
         </w:rPr>
       </w:pPr>
       <w:r>
@@ -294,8 +473,25 @@
           <w:rFonts w:ascii="Times New Roman" w:hAnsi="Times New Roman" w:cs="Times New Roman"/>
           <w:b/>
           <w:bCs/>
-        </w:rPr>
-        <w:t>à compléter</w:t>
+          <w:i/>
+          <w:iCs/>
+          <w:lang w:val="en-GB"/>
+        </w:rPr>
+        <w:t>Group</w:t>
+      </w:r>
+      <w:r>
+        <w:rPr>
+          <w:rFonts w:ascii="Times New Roman" w:hAnsi="Times New Roman" w:cs="Times New Roman"/>
+          <w:lang w:val="en-GB"/>
+        </w:rPr>
+        <w:t xml:space="preserve"> → the population category of the students (e.g., “All students”, “Junior secondary”, “Post-secondary”)</w:t>
+      </w:r>
+      <w:r>
+        <w:rPr>
+          <w:rFonts w:ascii="Times New Roman" w:hAnsi="Times New Roman" w:cs="Times New Roman"/>
+          <w:lang w:val="en-GB"/>
+        </w:rPr>
+        <w:t xml:space="preserve"> </w:t>
       </w:r>
     </w:p>
     <w:p>
@@ -307,21 +503,33 @@
         </w:numPr>
         <w:rPr>
           <w:rFonts w:ascii="Times New Roman" w:hAnsi="Times New Roman" w:cs="Times New Roman"/>
-        </w:rPr>
-      </w:pPr>
-      <w:r>
-        <w:rPr>
-          <w:rFonts w:ascii="Times New Roman" w:hAnsi="Times New Roman" w:cs="Times New Roman"/>
-        </w:rPr>
-        <w:t xml:space="preserve"> </w:t>
-      </w:r>
+          <w:lang w:val="en-GB"/>
+        </w:rPr>
+      </w:pPr>
       <w:r>
         <w:rPr>
           <w:rFonts w:ascii="Times New Roman" w:hAnsi="Times New Roman" w:cs="Times New Roman"/>
           <w:b/>
           <w:bCs/>
-        </w:rPr>
-        <w:t>à compléter</w:t>
+          <w:i/>
+          <w:iCs/>
+          <w:lang w:val="en-GB"/>
+        </w:rPr>
+        <w:t>Education Level</w:t>
+      </w:r>
+      <w:r>
+        <w:rPr>
+          <w:rFonts w:ascii="Times New Roman" w:hAnsi="Times New Roman" w:cs="Times New Roman"/>
+          <w:lang w:val="en-GB"/>
+        </w:rPr>
+        <w:t xml:space="preserve"> → level of studies of the students</w:t>
+      </w:r>
+      <w:r>
+        <w:rPr>
+          <w:rFonts w:ascii="Times New Roman" w:hAnsi="Times New Roman" w:cs="Times New Roman"/>
+          <w:lang w:val="en-GB"/>
+        </w:rPr>
+        <w:t xml:space="preserve"> </w:t>
       </w:r>
     </w:p>
     <w:p>
@@ -333,6 +541,7 @@
         </w:numPr>
         <w:rPr>
           <w:rFonts w:ascii="Times New Roman" w:hAnsi="Times New Roman" w:cs="Times New Roman"/>
+          <w:lang w:val="en-GB"/>
         </w:rPr>
       </w:pPr>
       <w:r>
@@ -340,8 +549,25 @@
           <w:rFonts w:ascii="Times New Roman" w:hAnsi="Times New Roman" w:cs="Times New Roman"/>
           <w:b/>
           <w:bCs/>
-        </w:rPr>
-        <w:t>à compléter</w:t>
+          <w:i/>
+          <w:iCs/>
+          <w:lang w:val="en-GB"/>
+        </w:rPr>
+        <w:t>Year</w:t>
+      </w:r>
+      <w:r>
+        <w:rPr>
+          <w:rFonts w:ascii="Times New Roman" w:hAnsi="Times New Roman" w:cs="Times New Roman"/>
+          <w:lang w:val="en-GB"/>
+        </w:rPr>
+        <w:t xml:space="preserve"> → academic year when the survey was conducted (2020/21 or 2021/22)</w:t>
+      </w:r>
+      <w:r>
+        <w:rPr>
+          <w:rFonts w:ascii="Times New Roman" w:hAnsi="Times New Roman" w:cs="Times New Roman"/>
+          <w:lang w:val="en-GB"/>
+        </w:rPr>
+        <w:t xml:space="preserve"> </w:t>
       </w:r>
     </w:p>
     <w:p>
@@ -353,6 +579,7 @@
         </w:numPr>
         <w:rPr>
           <w:rFonts w:ascii="Times New Roman" w:hAnsi="Times New Roman" w:cs="Times New Roman"/>
+          <w:lang w:val="en-GB"/>
         </w:rPr>
       </w:pPr>
       <w:r>
@@ -360,8 +587,25 @@
           <w:rFonts w:ascii="Times New Roman" w:hAnsi="Times New Roman" w:cs="Times New Roman"/>
           <w:b/>
           <w:bCs/>
-        </w:rPr>
-        <w:t>à compléter</w:t>
+          <w:i/>
+          <w:iCs/>
+          <w:lang w:val="en-GB"/>
+        </w:rPr>
+        <w:t>Domain</w:t>
+      </w:r>
+      <w:r>
+        <w:rPr>
+          <w:rFonts w:ascii="Times New Roman" w:hAnsi="Times New Roman" w:cs="Times New Roman"/>
+          <w:lang w:val="en-GB"/>
+        </w:rPr>
+        <w:t xml:space="preserve"> → category of information (Internet habits, Free-time activities, Emotional problems, Drug-taking status…)</w:t>
+      </w:r>
+      <w:r>
+        <w:rPr>
+          <w:rFonts w:ascii="Times New Roman" w:hAnsi="Times New Roman" w:cs="Times New Roman"/>
+          <w:lang w:val="en-GB"/>
+        </w:rPr>
+        <w:t xml:space="preserve"> </w:t>
       </w:r>
     </w:p>
     <w:p>
@@ -373,6 +617,7 @@
         </w:numPr>
         <w:rPr>
           <w:rFonts w:ascii="Times New Roman" w:hAnsi="Times New Roman" w:cs="Times New Roman"/>
+          <w:lang w:val="en-GB"/>
         </w:rPr>
       </w:pPr>
       <w:r>
@@ -380,25 +625,94 @@
           <w:rFonts w:ascii="Times New Roman" w:hAnsi="Times New Roman" w:cs="Times New Roman"/>
           <w:b/>
           <w:bCs/>
-        </w:rPr>
-        <w:t>à compléter</w:t>
-      </w:r>
-    </w:p>
-    <w:p>
-      <w:pPr>
-        <w:rPr>
-          <w:rFonts w:ascii="Times New Roman" w:hAnsi="Times New Roman" w:cs="Times New Roman"/>
-        </w:rPr>
-      </w:pPr>
-      <w:r>
-        <w:rPr>
-          <w:rFonts w:ascii="Times New Roman" w:hAnsi="Times New Roman" w:cs="Times New Roman"/>
+          <w:i/>
+          <w:iCs/>
+          <w:lang w:val="en-GB"/>
+        </w:rPr>
+        <w:t>Indicator</w:t>
+      </w:r>
+      <w:r>
+        <w:rPr>
+          <w:rFonts w:ascii="Times New Roman" w:hAnsi="Times New Roman" w:cs="Times New Roman"/>
+          <w:lang w:val="en-GB"/>
+        </w:rPr>
+        <w:t xml:space="preserve"> → specific </w:t>
+      </w:r>
+      <w:proofErr w:type="spellStart"/>
+      <w:r>
+        <w:rPr>
+          <w:rFonts w:ascii="Times New Roman" w:hAnsi="Times New Roman" w:cs="Times New Roman"/>
+          <w:lang w:val="en-GB"/>
+        </w:rPr>
+        <w:t>behavior</w:t>
+      </w:r>
+      <w:proofErr w:type="spellEnd"/>
+      <w:r>
+        <w:rPr>
+          <w:rFonts w:ascii="Times New Roman" w:hAnsi="Times New Roman" w:cs="Times New Roman"/>
+          <w:lang w:val="en-GB"/>
+        </w:rPr>
+        <w:t xml:space="preserve"> or habit measured (e.g., “Watch YouTube”, “Play online games”, “Feeling anxious”, “Drug-taking status”)</w:t>
+      </w:r>
+    </w:p>
+    <w:p>
+      <w:pPr>
+        <w:pStyle w:val="Paragraphedeliste"/>
+        <w:numPr>
+          <w:ilvl w:val="0"/>
+          <w:numId w:val="1"/>
+        </w:numPr>
+        <w:rPr>
+          <w:rFonts w:ascii="Times New Roman" w:hAnsi="Times New Roman" w:cs="Times New Roman"/>
+          <w:lang w:val="en-GB"/>
+        </w:rPr>
+      </w:pPr>
+      <w:r>
+        <w:rPr>
+          <w:rFonts w:ascii="Times New Roman" w:hAnsi="Times New Roman" w:cs="Times New Roman"/>
+          <w:b/>
+          <w:bCs/>
+          <w:i/>
+          <w:iCs/>
+          <w:lang w:val="en-GB"/>
+        </w:rPr>
+        <w:t>Value</w:t>
+      </w:r>
+      <w:r>
+        <w:rPr>
+          <w:rFonts w:ascii="Times New Roman" w:hAnsi="Times New Roman" w:cs="Times New Roman"/>
+          <w:lang w:val="en-GB"/>
+        </w:rPr>
+        <w:t xml:space="preserve"> → numerical percentage of students reporting this </w:t>
+      </w:r>
+      <w:proofErr w:type="spellStart"/>
+      <w:r>
+        <w:rPr>
+          <w:rFonts w:ascii="Times New Roman" w:hAnsi="Times New Roman" w:cs="Times New Roman"/>
+          <w:lang w:val="en-GB"/>
+        </w:rPr>
+        <w:t>behavior</w:t>
+      </w:r>
+      <w:proofErr w:type="spellEnd"/>
+    </w:p>
+    <w:p>
+      <w:pPr>
+        <w:rPr>
+          <w:rFonts w:ascii="Times New Roman" w:hAnsi="Times New Roman" w:cs="Times New Roman"/>
+          <w:lang w:val="en-GB"/>
+        </w:rPr>
+      </w:pPr>
+      <w:r>
+        <w:rPr>
+          <w:rFonts w:ascii="Times New Roman" w:hAnsi="Times New Roman" w:cs="Times New Roman"/>
+          <w:lang w:val="en-GB"/>
         </w:rPr>
         <w:t>The dataset is simple, clean, and fully made of categorical values.</w:t>
       </w:r>
       <w:r>
         <w:rPr>
           <w:rFonts w:ascii="Times New Roman" w:hAnsi="Times New Roman" w:cs="Times New Roman"/>
+          <w:lang w:val="en-GB"/>
         </w:rPr>
         <w:br/>
         <w:t>This makes it easy to use for machine learning classification models.</w:t>
@@ -408,13 +722,31 @@
       <w:pPr>
         <w:rPr>
           <w:rFonts w:ascii="Times New Roman" w:hAnsi="Times New Roman" w:cs="Times New Roman"/>
-        </w:rPr>
-      </w:pPr>
-      <w:r>
-        <w:rPr>
-          <w:rFonts w:ascii="Times New Roman" w:hAnsi="Times New Roman" w:cs="Times New Roman"/>
-        </w:rPr>
-        <w:t>It is a good dataset to study because it allows us to understand which factors are most related to addiction risk, and how we can predict the addiction class of a student using these observed behaviors.</w:t>
+          <w:lang w:val="en-GB"/>
+        </w:rPr>
+      </w:pPr>
+      <w:r>
+        <w:rPr>
+          <w:rFonts w:ascii="Times New Roman" w:hAnsi="Times New Roman" w:cs="Times New Roman"/>
+          <w:lang w:val="en-GB"/>
+        </w:rPr>
+        <w:t xml:space="preserve">It is a good dataset to study because it allows us to understand which factors are most related to addiction risk, and how we can predict the addiction class of a student using these observed </w:t>
+      </w:r>
+      <w:proofErr w:type="spellStart"/>
+      <w:r>
+        <w:rPr>
+          <w:rFonts w:ascii="Times New Roman" w:hAnsi="Times New Roman" w:cs="Times New Roman"/>
+          <w:lang w:val="en-GB"/>
+        </w:rPr>
+        <w:t>behaviors</w:t>
+      </w:r>
+      <w:proofErr w:type="spellEnd"/>
+      <w:r>
+        <w:rPr>
+          <w:rFonts w:ascii="Times New Roman" w:hAnsi="Times New Roman" w:cs="Times New Roman"/>
+          <w:lang w:val="en-GB"/>
+        </w:rPr>
+        <w:t>.</w:t>
       </w:r>
     </w:p>
     <w:p>
@@ -423,6 +755,7 @@
           <w:rFonts w:ascii="Times New Roman" w:hAnsi="Times New Roman" w:cs="Times New Roman"/>
           <w:b/>
           <w:bCs/>
+          <w:lang w:val="en-GB"/>
         </w:rPr>
       </w:pPr>
     </w:p>
@@ -431,12 +764,15 @@
         <w:pStyle w:val="Titre2"/>
         <w:rPr>
           <w:rFonts w:ascii="Times New Roman" w:hAnsi="Times New Roman" w:cs="Times New Roman"/>
-        </w:rPr>
-      </w:pPr>
-      <w:r>
-        <w:rPr>
-          <w:rFonts w:ascii="Times New Roman" w:hAnsi="Times New Roman" w:cs="Times New Roman"/>
-        </w:rPr>
+          <w:lang w:val="en-GB"/>
+        </w:rPr>
+      </w:pPr>
+      <w:r>
+        <w:rPr>
+          <w:rFonts w:ascii="Times New Roman" w:hAnsi="Times New Roman" w:cs="Times New Roman"/>
+          <w:lang w:val="en-GB"/>
+        </w:rPr>
+        <w:lastRenderedPageBreak/>
         <w:t>Data processing :</w:t>
       </w:r>
     </w:p>
@@ -446,18 +782,21 @@
           <w:rFonts w:ascii="Times New Roman" w:hAnsi="Times New Roman" w:cs="Times New Roman"/>
           <w:b/>
           <w:bCs/>
-        </w:rPr>
-      </w:pPr>
-    </w:p>
-    <w:p>
-      <w:pPr>
-        <w:rPr>
-          <w:rFonts w:ascii="Times New Roman" w:hAnsi="Times New Roman" w:cs="Times New Roman"/>
-        </w:rPr>
-      </w:pPr>
-      <w:r>
-        <w:rPr>
-          <w:rFonts w:ascii="Times New Roman" w:hAnsi="Times New Roman" w:cs="Times New Roman"/>
+          <w:lang w:val="en-GB"/>
+        </w:rPr>
+      </w:pPr>
+    </w:p>
+    <w:p>
+      <w:pPr>
+        <w:rPr>
+          <w:rFonts w:ascii="Times New Roman" w:hAnsi="Times New Roman" w:cs="Times New Roman"/>
+          <w:lang w:val="en-GB"/>
+        </w:rPr>
+      </w:pPr>
+      <w:r>
+        <w:rPr>
+          <w:rFonts w:ascii="Times New Roman" w:hAnsi="Times New Roman" w:cs="Times New Roman"/>
+          <w:lang w:val="en-GB"/>
         </w:rPr>
         <w:t>Before training the model, several steps were needed to clean and prepare the data.</w:t>
       </w:r>
@@ -466,6 +805,7 @@
       <w:pPr>
         <w:rPr>
           <w:rFonts w:ascii="Times New Roman" w:hAnsi="Times New Roman" w:cs="Times New Roman"/>
+          <w:lang w:val="en-GB"/>
         </w:rPr>
       </w:pPr>
     </w:p>
@@ -474,11 +814,13 @@
         <w:pStyle w:val="Titre4"/>
         <w:rPr>
           <w:rFonts w:ascii="Times New Roman" w:hAnsi="Times New Roman" w:cs="Times New Roman"/>
-        </w:rPr>
-      </w:pPr>
-      <w:r>
-        <w:rPr>
-          <w:rFonts w:ascii="Times New Roman" w:hAnsi="Times New Roman" w:cs="Times New Roman"/>
+          <w:lang w:val="en-GB"/>
+        </w:rPr>
+      </w:pPr>
+      <w:r>
+        <w:rPr>
+          <w:rFonts w:ascii="Times New Roman" w:hAnsi="Times New Roman" w:cs="Times New Roman"/>
+          <w:lang w:val="en-GB"/>
         </w:rPr>
         <w:t>Removing Missing Values</w:t>
       </w:r>
@@ -487,11 +829,13 @@
       <w:pPr>
         <w:rPr>
           <w:rFonts w:ascii="Times New Roman" w:hAnsi="Times New Roman" w:cs="Times New Roman"/>
-        </w:rPr>
-      </w:pPr>
-      <w:r>
-        <w:rPr>
-          <w:rFonts w:ascii="Times New Roman" w:hAnsi="Times New Roman" w:cs="Times New Roman"/>
+          <w:lang w:val="en-GB"/>
+        </w:rPr>
+      </w:pPr>
+      <w:r>
+        <w:rPr>
+          <w:rFonts w:ascii="Times New Roman" w:hAnsi="Times New Roman" w:cs="Times New Roman"/>
+          <w:lang w:val="en-GB"/>
         </w:rPr>
         <w:t>Both datasets were cleaned by removing rows that contained missing values:</w:t>
       </w:r>
@@ -507,45 +851,109 @@
       <w:r>
         <w:rPr>
           <w:rFonts w:ascii="Times New Roman" w:hAnsi="Times New Roman" w:cs="Times New Roman"/>
+          <w:lang w:val="en-GB"/>
         </w:rPr>
         <w:tab/>
       </w:r>
+      <w:proofErr w:type="spellStart"/>
       <w:r>
         <w:rPr>
           <w:rFonts w:ascii="Times New Roman" w:hAnsi="Times New Roman" w:cs="Times New Roman"/>
           <w:b/>
           <w:bCs/>
         </w:rPr>
-        <w:t>train_df = train_df.dropna()</w:t>
-      </w:r>
-    </w:p>
-    <w:p>
-      <w:pPr>
-        <w:ind w:firstLine="708"/>
+        <w:t>train_df</w:t>
+      </w:r>
+      <w:proofErr w:type="spellEnd"/>
+      <w:r>
         <w:rPr>
           <w:rFonts w:ascii="Times New Roman" w:hAnsi="Times New Roman" w:cs="Times New Roman"/>
           <w:b/>
           <w:bCs/>
         </w:rPr>
-      </w:pPr>
+        <w:t xml:space="preserve"> = </w:t>
+      </w:r>
+      <w:proofErr w:type="spellStart"/>
       <w:r>
         <w:rPr>
           <w:rFonts w:ascii="Times New Roman" w:hAnsi="Times New Roman" w:cs="Times New Roman"/>
           <w:b/>
           <w:bCs/>
         </w:rPr>
-        <w:t>test_df = test_df.dropna()</w:t>
-      </w:r>
-    </w:p>
-    <w:p>
-      <w:pPr>
-        <w:rPr>
-          <w:rFonts w:ascii="Times New Roman" w:hAnsi="Times New Roman" w:cs="Times New Roman"/>
-        </w:rPr>
-      </w:pPr>
-      <w:r>
-        <w:rPr>
-          <w:rFonts w:ascii="Times New Roman" w:hAnsi="Times New Roman" w:cs="Times New Roman"/>
+        <w:t>train_df.dropna</w:t>
+      </w:r>
+      <w:proofErr w:type="spellEnd"/>
+      <w:r>
+        <w:rPr>
+          <w:rFonts w:ascii="Times New Roman" w:hAnsi="Times New Roman" w:cs="Times New Roman"/>
+          <w:b/>
+          <w:bCs/>
+        </w:rPr>
+        <w:t>()</w:t>
+      </w:r>
+    </w:p>
+    <w:p>
+      <w:pPr>
+        <w:ind w:firstLine="708"/>
+        <w:rPr>
+          <w:rFonts w:ascii="Times New Roman" w:hAnsi="Times New Roman" w:cs="Times New Roman"/>
+          <w:b/>
+          <w:bCs/>
+          <w:lang w:val="en-GB"/>
+        </w:rPr>
+      </w:pPr>
+      <w:proofErr w:type="spellStart"/>
+      <w:r>
+        <w:rPr>
+          <w:rFonts w:ascii="Times New Roman" w:hAnsi="Times New Roman" w:cs="Times New Roman"/>
+          <w:b/>
+          <w:bCs/>
+          <w:lang w:val="en-GB"/>
+        </w:rPr>
+        <w:t>test_df</w:t>
+      </w:r>
+      <w:proofErr w:type="spellEnd"/>
+      <w:r>
+        <w:rPr>
+          <w:rFonts w:ascii="Times New Roman" w:hAnsi="Times New Roman" w:cs="Times New Roman"/>
+          <w:b/>
+          <w:bCs/>
+          <w:lang w:val="en-GB"/>
+        </w:rPr>
+        <w:t xml:space="preserve"> = </w:t>
+      </w:r>
+      <w:proofErr w:type="spellStart"/>
+      <w:r>
+        <w:rPr>
+          <w:rFonts w:ascii="Times New Roman" w:hAnsi="Times New Roman" w:cs="Times New Roman"/>
+          <w:b/>
+          <w:bCs/>
+          <w:lang w:val="en-GB"/>
+        </w:rPr>
+        <w:t>test_df.dropna</w:t>
+      </w:r>
+      <w:proofErr w:type="spellEnd"/>
+      <w:r>
+        <w:rPr>
+          <w:rFonts w:ascii="Times New Roman" w:hAnsi="Times New Roman" w:cs="Times New Roman"/>
+          <w:b/>
+          <w:bCs/>
+          <w:lang w:val="en-GB"/>
+        </w:rPr>
+        <w:t>()</w:t>
+      </w:r>
+    </w:p>
+    <w:p>
+      <w:pPr>
+        <w:rPr>
+          <w:rFonts w:ascii="Times New Roman" w:hAnsi="Times New Roman" w:cs="Times New Roman"/>
+          <w:lang w:val="en-GB"/>
+        </w:rPr>
+      </w:pPr>
+      <w:r>
+        <w:rPr>
+          <w:rFonts w:ascii="Times New Roman" w:hAnsi="Times New Roman" w:cs="Times New Roman"/>
+          <w:lang w:val="en-GB"/>
         </w:rPr>
         <w:t>This step avoids errors during model training and improves data quality.</w:t>
       </w:r>
@@ -554,6 +962,7 @@
       <w:pPr>
         <w:rPr>
           <w:rFonts w:ascii="Times New Roman" w:hAnsi="Times New Roman" w:cs="Times New Roman"/>
+          <w:lang w:val="en-GB"/>
         </w:rPr>
       </w:pPr>
     </w:p>
@@ -562,11 +971,13 @@
         <w:pStyle w:val="Titre4"/>
         <w:rPr>
           <w:rFonts w:ascii="Times New Roman" w:hAnsi="Times New Roman" w:cs="Times New Roman"/>
-        </w:rPr>
-      </w:pPr>
-      <w:r>
-        <w:rPr>
-          <w:rFonts w:ascii="Times New Roman" w:hAnsi="Times New Roman" w:cs="Times New Roman"/>
+          <w:lang w:val="en-GB"/>
+        </w:rPr>
+      </w:pPr>
+      <w:r>
+        <w:rPr>
+          <w:rFonts w:ascii="Times New Roman" w:hAnsi="Times New Roman" w:cs="Times New Roman"/>
+          <w:lang w:val="en-GB"/>
         </w:rPr>
         <w:t>Combining Train and Test for Encoding</w:t>
       </w:r>
@@ -575,17 +986,36 @@
       <w:pPr>
         <w:rPr>
           <w:rFonts w:ascii="Times New Roman" w:hAnsi="Times New Roman" w:cs="Times New Roman"/>
-        </w:rPr>
-      </w:pPr>
-      <w:r>
-        <w:rPr>
-          <w:rFonts w:ascii="Times New Roman" w:hAnsi="Times New Roman" w:cs="Times New Roman"/>
-        </w:rPr>
-        <w:t>A temporary column called «  __is_train__ »  was added to identify training and testing rows.</w:t>
-      </w:r>
-      <w:r>
-        <w:rPr>
-          <w:rFonts w:ascii="Times New Roman" w:hAnsi="Times New Roman" w:cs="Times New Roman"/>
+          <w:lang w:val="en-GB"/>
+        </w:rPr>
+      </w:pPr>
+      <w:r>
+        <w:rPr>
+          <w:rFonts w:ascii="Times New Roman" w:hAnsi="Times New Roman" w:cs="Times New Roman"/>
+          <w:lang w:val="en-GB"/>
+        </w:rPr>
+        <w:t>A temporary column called «  __</w:t>
+      </w:r>
+      <w:proofErr w:type="spellStart"/>
+      <w:r>
+        <w:rPr>
+          <w:rFonts w:ascii="Times New Roman" w:hAnsi="Times New Roman" w:cs="Times New Roman"/>
+          <w:lang w:val="en-GB"/>
+        </w:rPr>
+        <w:t>is_train</w:t>
+      </w:r>
+      <w:proofErr w:type="spellEnd"/>
+      <w:r>
+        <w:rPr>
+          <w:rFonts w:ascii="Times New Roman" w:hAnsi="Times New Roman" w:cs="Times New Roman"/>
+          <w:lang w:val="en-GB"/>
+        </w:rPr>
+        <w:t>__ »  was added to identify training and testing rows.</w:t>
+      </w:r>
+      <w:r>
+        <w:rPr>
+          <w:rFonts w:ascii="Times New Roman" w:hAnsi="Times New Roman" w:cs="Times New Roman"/>
+          <w:lang w:val="en-GB"/>
         </w:rPr>
         <w:br/>
         <w:t>Then both datasets were merged:</w:t>
@@ -597,129 +1027,422 @@
           <w:rFonts w:ascii="Times New Roman" w:hAnsi="Times New Roman" w:cs="Times New Roman"/>
           <w:b/>
           <w:bCs/>
-        </w:rPr>
-      </w:pPr>
-      <w:r>
-        <w:rPr>
-          <w:rFonts w:ascii="Times New Roman" w:hAnsi="Times New Roman" w:cs="Times New Roman"/>
+          <w:lang w:val="en-GB"/>
+        </w:rPr>
+      </w:pPr>
+      <w:r>
+        <w:rPr>
+          <w:rFonts w:ascii="Times New Roman" w:hAnsi="Times New Roman" w:cs="Times New Roman"/>
+          <w:lang w:val="en-GB"/>
         </w:rPr>
         <w:tab/>
       </w:r>
+      <w:proofErr w:type="spellStart"/>
       <w:r>
         <w:rPr>
           <w:rFonts w:ascii="Times New Roman" w:hAnsi="Times New Roman" w:cs="Times New Roman"/>
           <w:b/>
           <w:bCs/>
-        </w:rPr>
-        <w:t>full_df = pd.concat([train_df, test_df], ignore_index=True)</w:t>
-      </w:r>
-    </w:p>
-    <w:p>
-      <w:pPr>
-        <w:rPr>
-          <w:rFonts w:ascii="Times New Roman" w:hAnsi="Times New Roman" w:cs="Times New Roman"/>
-        </w:rPr>
-      </w:pPr>
-      <w:r>
-        <w:rPr>
-          <w:rFonts w:ascii="Times New Roman" w:hAnsi="Times New Roman" w:cs="Times New Roman"/>
-        </w:rPr>
-        <w:t xml:space="preserve">Merging them ensures that </w:t>
-      </w:r>
+          <w:lang w:val="en-GB"/>
+        </w:rPr>
+        <w:t>full_df</w:t>
+      </w:r>
+      <w:proofErr w:type="spellEnd"/>
       <w:r>
         <w:rPr>
           <w:rFonts w:ascii="Times New Roman" w:hAnsi="Times New Roman" w:cs="Times New Roman"/>
           <w:b/>
           <w:bCs/>
-        </w:rPr>
-        <w:t>categorical values are encoded in the same way</w:t>
-      </w:r>
-      <w:r>
-        <w:rPr>
-          <w:rFonts w:ascii="Times New Roman" w:hAnsi="Times New Roman" w:cs="Times New Roman"/>
-        </w:rPr>
-        <w:t xml:space="preserve"> in both datasets.</w:t>
-      </w:r>
-    </w:p>
-    <w:p>
-      <w:pPr>
-        <w:rPr>
-          <w:rFonts w:ascii="Times New Roman" w:hAnsi="Times New Roman" w:cs="Times New Roman"/>
-        </w:rPr>
-      </w:pPr>
-    </w:p>
-    <w:p>
-      <w:pPr>
-        <w:pStyle w:val="Titre4"/>
-        <w:rPr>
-          <w:rFonts w:ascii="Times New Roman" w:hAnsi="Times New Roman" w:cs="Times New Roman"/>
-        </w:rPr>
-      </w:pPr>
-      <w:r>
-        <w:rPr>
-          <w:rFonts w:ascii="Times New Roman" w:hAnsi="Times New Roman" w:cs="Times New Roman"/>
-        </w:rPr>
-        <w:t>Label Encoding of Categorical Features</w:t>
-      </w:r>
-    </w:p>
-    <w:p>
-      <w:pPr>
-        <w:rPr>
-          <w:rFonts w:ascii="Times New Roman" w:hAnsi="Times New Roman" w:cs="Times New Roman"/>
-        </w:rPr>
-      </w:pPr>
-      <w:r>
-        <w:rPr>
-          <w:rFonts w:ascii="Times New Roman" w:hAnsi="Times New Roman" w:cs="Times New Roman"/>
-        </w:rPr>
-        <w:t>The dataset contains many “Yes/No” features.</w:t>
-      </w:r>
-      <w:r>
-        <w:rPr>
-          <w:rFonts w:ascii="Times New Roman" w:hAnsi="Times New Roman" w:cs="Times New Roman"/>
-        </w:rPr>
-        <w:br/>
-        <w:t xml:space="preserve">Machine learning models cannot work with text, so a </w:t>
-      </w:r>
+          <w:lang w:val="en-GB"/>
+        </w:rPr>
+        <w:t xml:space="preserve"> = </w:t>
+      </w:r>
+      <w:proofErr w:type="spellStart"/>
       <w:r>
         <w:rPr>
           <w:rFonts w:ascii="Times New Roman" w:hAnsi="Times New Roman" w:cs="Times New Roman"/>
           <w:b/>
           <w:bCs/>
-        </w:rPr>
-        <w:t>LabelEncoder</w:t>
-      </w:r>
-      <w:r>
-        <w:rPr>
-          <w:rFonts w:ascii="Times New Roman" w:hAnsi="Times New Roman" w:cs="Times New Roman"/>
-        </w:rPr>
-        <w:t xml:space="preserve"> was used to convert them into numbers:</w:t>
+          <w:lang w:val="en-GB"/>
+        </w:rPr>
+        <w:t>pd.concat</w:t>
+      </w:r>
+      <w:proofErr w:type="spellEnd"/>
+      <w:r>
+        <w:rPr>
+          <w:rFonts w:ascii="Times New Roman" w:hAnsi="Times New Roman" w:cs="Times New Roman"/>
+          <w:b/>
+          <w:bCs/>
+          <w:lang w:val="en-GB"/>
+        </w:rPr>
+        <w:t>([</w:t>
+      </w:r>
+      <w:proofErr w:type="spellStart"/>
+      <w:r>
+        <w:rPr>
+          <w:rFonts w:ascii="Times New Roman" w:hAnsi="Times New Roman" w:cs="Times New Roman"/>
+          <w:b/>
+          <w:bCs/>
+          <w:lang w:val="en-GB"/>
+        </w:rPr>
+        <w:t>train_df</w:t>
+      </w:r>
+      <w:proofErr w:type="spellEnd"/>
+      <w:r>
+        <w:rPr>
+          <w:rFonts w:ascii="Times New Roman" w:hAnsi="Times New Roman" w:cs="Times New Roman"/>
+          <w:b/>
+          <w:bCs/>
+          <w:lang w:val="en-GB"/>
+        </w:rPr>
+        <w:t xml:space="preserve">, </w:t>
+      </w:r>
+      <w:proofErr w:type="spellStart"/>
+      <w:r>
+        <w:rPr>
+          <w:rFonts w:ascii="Times New Roman" w:hAnsi="Times New Roman" w:cs="Times New Roman"/>
+          <w:b/>
+          <w:bCs/>
+          <w:lang w:val="en-GB"/>
+        </w:rPr>
+        <w:t>test_df</w:t>
+      </w:r>
+      <w:proofErr w:type="spellEnd"/>
+      <w:r>
+        <w:rPr>
+          <w:rFonts w:ascii="Times New Roman" w:hAnsi="Times New Roman" w:cs="Times New Roman"/>
+          <w:b/>
+          <w:bCs/>
+          <w:lang w:val="en-GB"/>
+        </w:rPr>
+        <w:t xml:space="preserve">], </w:t>
+      </w:r>
+      <w:proofErr w:type="spellStart"/>
+      <w:r>
+        <w:rPr>
+          <w:rFonts w:ascii="Times New Roman" w:hAnsi="Times New Roman" w:cs="Times New Roman"/>
+          <w:b/>
+          <w:bCs/>
+          <w:lang w:val="en-GB"/>
+        </w:rPr>
+        <w:t>ignore_index</w:t>
+      </w:r>
+      <w:proofErr w:type="spellEnd"/>
+      <w:r>
+        <w:rPr>
+          <w:rFonts w:ascii="Times New Roman" w:hAnsi="Times New Roman" w:cs="Times New Roman"/>
+          <w:b/>
+          <w:bCs/>
+          <w:lang w:val="en-GB"/>
+        </w:rPr>
+        <w:t>=True)</w:t>
+      </w:r>
+    </w:p>
+    <w:p>
+      <w:pPr>
+        <w:rPr>
+          <w:rFonts w:ascii="Times New Roman" w:hAnsi="Times New Roman" w:cs="Times New Roman"/>
+          <w:lang w:val="en-GB"/>
+        </w:rPr>
+      </w:pPr>
+      <w:r>
+        <w:rPr>
+          <w:rFonts w:ascii="Times New Roman" w:hAnsi="Times New Roman" w:cs="Times New Roman"/>
+          <w:lang w:val="en-GB"/>
+        </w:rPr>
+        <w:t xml:space="preserve">Merging them ensures that </w:t>
+      </w:r>
+      <w:r>
+        <w:rPr>
+          <w:rFonts w:ascii="Times New Roman" w:hAnsi="Times New Roman" w:cs="Times New Roman"/>
+          <w:b/>
+          <w:bCs/>
+          <w:lang w:val="en-GB"/>
+        </w:rPr>
+        <w:t>categorical values are encoded in the same way</w:t>
+      </w:r>
+      <w:r>
+        <w:rPr>
+          <w:rFonts w:ascii="Times New Roman" w:hAnsi="Times New Roman" w:cs="Times New Roman"/>
+          <w:lang w:val="en-GB"/>
+        </w:rPr>
+        <w:t xml:space="preserve"> in both datasets.</w:t>
+      </w:r>
+    </w:p>
+    <w:p>
+      <w:pPr>
+        <w:rPr>
+          <w:rFonts w:ascii="Times New Roman" w:hAnsi="Times New Roman" w:cs="Times New Roman"/>
+          <w:lang w:val="en-GB"/>
+        </w:rPr>
+      </w:pPr>
+    </w:p>
+    <w:p>
+      <w:pPr>
+        <w:pStyle w:val="Titre4"/>
+        <w:rPr>
+          <w:rFonts w:ascii="Times New Roman" w:hAnsi="Times New Roman" w:cs="Times New Roman"/>
+          <w:lang w:val="en-GB"/>
+        </w:rPr>
+      </w:pPr>
+      <w:r>
+        <w:rPr>
+          <w:rFonts w:ascii="Times New Roman" w:hAnsi="Times New Roman" w:cs="Times New Roman"/>
+          <w:lang w:val="en-GB"/>
+        </w:rPr>
+        <w:t xml:space="preserve">Label Encoding </w:t>
+      </w:r>
+      <w:r>
+        <w:rPr>
+          <w:rFonts w:ascii="Times New Roman" w:hAnsi="Times New Roman" w:cs="Times New Roman"/>
+          <w:lang w:val="en-GB"/>
+        </w:rPr>
+        <w:t>/ One-Hot Encoding</w:t>
+      </w:r>
+    </w:p>
+    <w:p>
+      <w:pPr>
+        <w:rPr>
+          <w:rFonts w:ascii="Times New Roman" w:hAnsi="Times New Roman" w:cs="Times New Roman"/>
+          <w:b/>
+          <w:bCs/>
+        </w:rPr>
+      </w:pPr>
+      <w:r>
+        <w:rPr>
+          <w:rFonts w:ascii="Times New Roman" w:hAnsi="Times New Roman" w:cs="Times New Roman"/>
+          <w:lang w:val="en-GB"/>
+        </w:rPr>
+        <w:t xml:space="preserve">Since the dataset contains many categorical columns (Group, Education Level, Domain, Indicator…), they were transformed using </w:t>
+      </w:r>
+      <w:r>
+        <w:rPr>
+          <w:rFonts w:ascii="Times New Roman" w:hAnsi="Times New Roman" w:cs="Times New Roman"/>
+          <w:b/>
+          <w:bCs/>
+          <w:lang w:val="en-GB"/>
+        </w:rPr>
+        <w:t>One-Hot Encoding</w:t>
+      </w:r>
+      <w:r>
+        <w:rPr>
+          <w:rFonts w:ascii="Times New Roman" w:hAnsi="Times New Roman" w:cs="Times New Roman"/>
+          <w:lang w:val="en-GB"/>
+        </w:rPr>
+        <w:t>.</w:t>
+      </w:r>
+      <w:r>
+        <w:rPr>
+          <w:rFonts w:ascii="Times New Roman" w:hAnsi="Times New Roman" w:cs="Times New Roman"/>
+          <w:lang w:val="en-GB"/>
+        </w:rPr>
+        <w:br/>
+        <w:t>This method converts each category into a numerical vector, making the data usable by clustering algorithms.</w:t>
+      </w:r>
+      <w:r>
+        <w:rPr>
+          <w:rFonts w:ascii="Times New Roman" w:hAnsi="Times New Roman" w:cs="Times New Roman"/>
+          <w:b/>
+          <w:bCs/>
+          <w:lang w:val="en-GB"/>
+        </w:rPr>
+        <w:t xml:space="preserve"> </w:t>
+      </w:r>
+    </w:p>
+    <w:p>
+      <w:pPr>
+        <w:rPr>
+          <w:rFonts w:ascii="Times New Roman" w:hAnsi="Times New Roman" w:cs="Times New Roman"/>
+          <w:lang w:val="en-GB"/>
+        </w:rPr>
+      </w:pPr>
+      <w:r>
+        <w:rPr>
+          <w:rFonts w:ascii="Times New Roman" w:hAnsi="Times New Roman" w:cs="Times New Roman"/>
+          <w:u w:val="single"/>
+          <w:lang w:val="en-GB"/>
+        </w:rPr>
+        <w:t>Example:</w:t>
+      </w:r>
+      <w:r>
+        <w:rPr>
+          <w:rFonts w:ascii="Times New Roman" w:hAnsi="Times New Roman" w:cs="Times New Roman"/>
+          <w:lang w:val="en-GB"/>
+        </w:rPr>
+        <w:t xml:space="preserve"> </w:t>
+      </w:r>
+      <w:r>
+        <w:rPr>
+          <w:rFonts w:ascii="Times New Roman" w:hAnsi="Times New Roman" w:cs="Times New Roman"/>
+          <w:lang w:val="en-GB"/>
+        </w:rPr>
+        <w:t>Domain = “Internet Habits” → becomes binary columns such as:</w:t>
       </w:r>
     </w:p>
     <w:p>
       <w:pPr>
         <w:numPr>
           <w:ilvl w:val="0"/>
-          <w:numId w:val="3"/>
+          <w:numId w:val="10"/>
         </w:numPr>
         <w:rPr>
           <w:rFonts w:ascii="Times New Roman" w:hAnsi="Times New Roman" w:cs="Times New Roman"/>
         </w:rPr>
       </w:pPr>
+      <w:proofErr w:type="spellStart"/>
+      <w:r>
+        <w:rPr>
+          <w:rFonts w:ascii="Times New Roman" w:hAnsi="Times New Roman" w:cs="Times New Roman"/>
+        </w:rPr>
+        <w:t>Domain_Internet</w:t>
+      </w:r>
+      <w:proofErr w:type="spellEnd"/>
+      <w:r>
+        <w:rPr>
+          <w:rFonts w:ascii="Times New Roman" w:hAnsi="Times New Roman" w:cs="Times New Roman"/>
+        </w:rPr>
+        <w:t xml:space="preserve"> Habits → 1</w:t>
+      </w:r>
+    </w:p>
+    <w:p>
+      <w:pPr>
+        <w:numPr>
+          <w:ilvl w:val="0"/>
+          <w:numId w:val="10"/>
+        </w:numPr>
+        <w:rPr>
+          <w:rFonts w:ascii="Times New Roman" w:hAnsi="Times New Roman" w:cs="Times New Roman"/>
+        </w:rPr>
+      </w:pPr>
+      <w:proofErr w:type="spellStart"/>
+      <w:r>
+        <w:rPr>
+          <w:rFonts w:ascii="Times New Roman" w:hAnsi="Times New Roman" w:cs="Times New Roman"/>
+        </w:rPr>
+        <w:t>Domain_Free</w:t>
+      </w:r>
+      <w:proofErr w:type="spellEnd"/>
+      <w:r>
+        <w:rPr>
+          <w:rFonts w:ascii="Times New Roman" w:hAnsi="Times New Roman" w:cs="Times New Roman"/>
+        </w:rPr>
+        <w:t xml:space="preserve"> Time </w:t>
+      </w:r>
+      <w:proofErr w:type="spellStart"/>
+      <w:r>
+        <w:rPr>
+          <w:rFonts w:ascii="Times New Roman" w:hAnsi="Times New Roman" w:cs="Times New Roman"/>
+        </w:rPr>
+        <w:t>Activities</w:t>
+      </w:r>
+      <w:proofErr w:type="spellEnd"/>
+      <w:r>
+        <w:rPr>
+          <w:rFonts w:ascii="Times New Roman" w:hAnsi="Times New Roman" w:cs="Times New Roman"/>
+        </w:rPr>
+        <w:t xml:space="preserve"> → 0</w:t>
+      </w:r>
+    </w:p>
+    <w:p>
+      <w:pPr>
+        <w:numPr>
+          <w:ilvl w:val="0"/>
+          <w:numId w:val="10"/>
+        </w:numPr>
+        <w:rPr>
+          <w:rFonts w:ascii="Times New Roman" w:hAnsi="Times New Roman" w:cs="Times New Roman"/>
+        </w:rPr>
+      </w:pPr>
+      <w:proofErr w:type="spellStart"/>
+      <w:r>
+        <w:rPr>
+          <w:rFonts w:ascii="Times New Roman" w:hAnsi="Times New Roman" w:cs="Times New Roman"/>
+        </w:rPr>
+        <w:t>Domain_Emotional</w:t>
+      </w:r>
+      <w:proofErr w:type="spellEnd"/>
+      <w:r>
+        <w:rPr>
+          <w:rFonts w:ascii="Times New Roman" w:hAnsi="Times New Roman" w:cs="Times New Roman"/>
+        </w:rPr>
+        <w:t xml:space="preserve"> </w:t>
+      </w:r>
+      <w:proofErr w:type="spellStart"/>
+      <w:r>
+        <w:rPr>
+          <w:rFonts w:ascii="Times New Roman" w:hAnsi="Times New Roman" w:cs="Times New Roman"/>
+        </w:rPr>
+        <w:t>Problems</w:t>
+      </w:r>
+      <w:proofErr w:type="spellEnd"/>
+      <w:r>
+        <w:rPr>
+          <w:rFonts w:ascii="Times New Roman" w:hAnsi="Times New Roman" w:cs="Times New Roman"/>
+        </w:rPr>
+        <w:t xml:space="preserve"> → 0</w:t>
+      </w:r>
+    </w:p>
+    <w:p>
+      <w:pPr>
+        <w:rPr>
+          <w:rFonts w:ascii="Times New Roman" w:hAnsi="Times New Roman" w:cs="Times New Roman"/>
+        </w:rPr>
+      </w:pPr>
+    </w:p>
+    <w:p>
+      <w:pPr>
+        <w:pStyle w:val="Titre4"/>
+        <w:rPr>
+          <w:rFonts w:ascii="Times New Roman" w:hAnsi="Times New Roman" w:cs="Times New Roman"/>
+          <w:lang w:val="en-GB"/>
+        </w:rPr>
+      </w:pPr>
+      <w:r>
+        <w:rPr>
+          <w:rFonts w:ascii="Times New Roman" w:hAnsi="Times New Roman" w:cs="Times New Roman"/>
+          <w:lang w:val="en-GB"/>
+        </w:rPr>
+        <w:t>Value Standardization</w:t>
+      </w:r>
+    </w:p>
+    <w:p>
+      <w:pPr>
+        <w:rPr>
+          <w:rFonts w:ascii="Times New Roman" w:hAnsi="Times New Roman" w:cs="Times New Roman"/>
+          <w:lang w:val="en-GB"/>
+        </w:rPr>
+      </w:pPr>
+      <w:r>
+        <w:rPr>
+          <w:rFonts w:ascii="Times New Roman" w:hAnsi="Times New Roman" w:cs="Times New Roman"/>
+          <w:lang w:val="en-GB"/>
+        </w:rPr>
+        <w:t xml:space="preserve">The numerical column "Value" was standardized with </w:t>
+      </w:r>
+      <w:proofErr w:type="spellStart"/>
       <w:r>
         <w:rPr>
           <w:rFonts w:ascii="Times New Roman" w:hAnsi="Times New Roman" w:cs="Times New Roman"/>
           <w:b/>
           <w:bCs/>
-        </w:rPr>
-        <w:t>Yes → 1</w:t>
+          <w:lang w:val="en-GB"/>
+        </w:rPr>
+        <w:t>StandardScaler</w:t>
+      </w:r>
+      <w:proofErr w:type="spellEnd"/>
+      <w:r>
+        <w:rPr>
+          <w:rFonts w:ascii="Times New Roman" w:hAnsi="Times New Roman" w:cs="Times New Roman"/>
+          <w:lang w:val="en-GB"/>
+        </w:rPr>
+        <w:t xml:space="preserve"> to:</w:t>
       </w:r>
     </w:p>
     <w:p>
       <w:pPr>
         <w:numPr>
           <w:ilvl w:val="0"/>
-          <w:numId w:val="3"/>
+          <w:numId w:val="11"/>
         </w:numPr>
         <w:rPr>
           <w:rFonts w:ascii="Times New Roman" w:hAnsi="Times New Roman" w:cs="Times New Roman"/>
@@ -728,55 +1451,111 @@
       <w:r>
         <w:rPr>
           <w:rFonts w:ascii="Times New Roman" w:hAnsi="Times New Roman" w:cs="Times New Roman"/>
-          <w:b/>
-          <w:bCs/>
-        </w:rPr>
-        <w:t>No → 0</w:t>
-      </w:r>
-    </w:p>
-    <w:p>
-      <w:pPr>
-        <w:rPr>
-          <w:rFonts w:ascii="Times New Roman" w:hAnsi="Times New Roman" w:cs="Times New Roman"/>
-          <w:b/>
-          <w:bCs/>
-        </w:rPr>
-      </w:pPr>
-    </w:p>
-    <w:p>
-      <w:pPr>
-        <w:rPr>
-          <w:rFonts w:ascii="Times New Roman" w:hAnsi="Times New Roman" w:cs="Times New Roman"/>
-        </w:rPr>
-      </w:pPr>
-      <w:r>
-        <w:rPr>
-          <w:rFonts w:ascii="Times New Roman" w:hAnsi="Times New Roman" w:cs="Times New Roman"/>
-          <w:b/>
-          <w:bCs/>
-        </w:rPr>
-        <w:t>( A REVOIR)</w:t>
-      </w:r>
+        </w:rPr>
+        <w:t>center the values</w:t>
+      </w:r>
+    </w:p>
+    <w:p>
+      <w:pPr>
+        <w:numPr>
+          <w:ilvl w:val="0"/>
+          <w:numId w:val="11"/>
+        </w:numPr>
+        <w:rPr>
+          <w:rFonts w:ascii="Times New Roman" w:hAnsi="Times New Roman" w:cs="Times New Roman"/>
+        </w:rPr>
+      </w:pPr>
+      <w:proofErr w:type="spellStart"/>
+      <w:r>
+        <w:rPr>
+          <w:rFonts w:ascii="Times New Roman" w:hAnsi="Times New Roman" w:cs="Times New Roman"/>
+        </w:rPr>
+        <w:t>reduce</w:t>
+      </w:r>
+      <w:proofErr w:type="spellEnd"/>
+      <w:r>
+        <w:rPr>
+          <w:rFonts w:ascii="Times New Roman" w:hAnsi="Times New Roman" w:cs="Times New Roman"/>
+        </w:rPr>
+        <w:t xml:space="preserve"> </w:t>
+      </w:r>
+      <w:proofErr w:type="spellStart"/>
+      <w:r>
+        <w:rPr>
+          <w:rFonts w:ascii="Times New Roman" w:hAnsi="Times New Roman" w:cs="Times New Roman"/>
+        </w:rPr>
+        <w:t>scale</w:t>
+      </w:r>
+      <w:proofErr w:type="spellEnd"/>
+      <w:r>
+        <w:rPr>
+          <w:rFonts w:ascii="Times New Roman" w:hAnsi="Times New Roman" w:cs="Times New Roman"/>
+        </w:rPr>
+        <w:t xml:space="preserve"> </w:t>
+      </w:r>
+      <w:proofErr w:type="spellStart"/>
+      <w:r>
+        <w:rPr>
+          <w:rFonts w:ascii="Times New Roman" w:hAnsi="Times New Roman" w:cs="Times New Roman"/>
+        </w:rPr>
+        <w:t>differences</w:t>
+      </w:r>
+      <w:proofErr w:type="spellEnd"/>
+    </w:p>
+    <w:p>
+      <w:pPr>
+        <w:numPr>
+          <w:ilvl w:val="0"/>
+          <w:numId w:val="11"/>
+        </w:numPr>
+        <w:rPr>
+          <w:rFonts w:ascii="Times New Roman" w:hAnsi="Times New Roman" w:cs="Times New Roman"/>
+          <w:lang w:val="en-GB"/>
+        </w:rPr>
+      </w:pPr>
+      <w:r>
+        <w:rPr>
+          <w:rFonts w:ascii="Times New Roman" w:hAnsi="Times New Roman" w:cs="Times New Roman"/>
+          <w:lang w:val="en-GB"/>
+        </w:rPr>
+        <w:t>avoid bias in distance-based models like K-Means</w:t>
+      </w:r>
+    </w:p>
+    <w:p>
+      <w:pPr>
+        <w:rPr>
+          <w:lang w:val="en-GB"/>
+        </w:rPr>
+      </w:pPr>
+    </w:p>
+    <w:p>
+      <w:pPr>
+        <w:rPr>
+          <w:lang w:val="en-GB"/>
+        </w:rPr>
+      </w:pPr>
+    </w:p>
+    <w:p>
+      <w:pPr>
+        <w:rPr>
+          <w:lang w:val="en-GB"/>
+        </w:rPr>
+      </w:pPr>
     </w:p>
     <w:p>
       <w:pPr>
         <w:pStyle w:val="Titre4"/>
         <w:rPr>
           <w:rFonts w:ascii="Times New Roman" w:hAnsi="Times New Roman" w:cs="Times New Roman"/>
-        </w:rPr>
-      </w:pPr>
-    </w:p>
-    <w:p>
-      <w:pPr>
-        <w:pStyle w:val="Titre4"/>
-        <w:rPr>
-          <w:rFonts w:ascii="Times New Roman" w:hAnsi="Times New Roman" w:cs="Times New Roman"/>
-        </w:rPr>
-      </w:pPr>
-      <w:r>
-        <w:rPr>
-          <w:rFonts w:ascii="Times New Roman" w:hAnsi="Times New Roman" w:cs="Times New Roman"/>
-        </w:rPr>
+          <w:lang w:val="en-GB"/>
+        </w:rPr>
+      </w:pPr>
+      <w:r>
+        <w:rPr>
+          <w:rFonts w:ascii="Times New Roman" w:hAnsi="Times New Roman" w:cs="Times New Roman"/>
+          <w:lang w:val="en-GB"/>
+        </w:rPr>
+        <w:lastRenderedPageBreak/>
         <w:t>Final State of the Data</w:t>
       </w:r>
     </w:p>
@@ -784,11 +1563,13 @@
       <w:pPr>
         <w:rPr>
           <w:rFonts w:ascii="Times New Roman" w:hAnsi="Times New Roman" w:cs="Times New Roman"/>
-        </w:rPr>
-      </w:pPr>
-      <w:r>
-        <w:rPr>
-          <w:rFonts w:ascii="Times New Roman" w:hAnsi="Times New Roman" w:cs="Times New Roman"/>
+          <w:lang w:val="en-GB"/>
+        </w:rPr>
+      </w:pPr>
+      <w:r>
+        <w:rPr>
+          <w:rFonts w:ascii="Times New Roman" w:hAnsi="Times New Roman" w:cs="Times New Roman"/>
+          <w:lang w:val="en-GB"/>
         </w:rPr>
         <w:t>At the end of preprocessing:</w:t>
       </w:r>
@@ -807,8 +1588,37 @@
         <w:rPr>
           <w:rFonts w:ascii="Times New Roman" w:hAnsi="Times New Roman" w:cs="Times New Roman"/>
         </w:rPr>
-        <w:t xml:space="preserve">All features were </w:t>
-      </w:r>
+        <w:t xml:space="preserve">All </w:t>
+      </w:r>
+      <w:proofErr w:type="spellStart"/>
+      <w:r>
+        <w:rPr>
+          <w:rFonts w:ascii="Times New Roman" w:hAnsi="Times New Roman" w:cs="Times New Roman"/>
+        </w:rPr>
+        <w:t>features</w:t>
+      </w:r>
+      <w:proofErr w:type="spellEnd"/>
+      <w:r>
+        <w:rPr>
+          <w:rFonts w:ascii="Times New Roman" w:hAnsi="Times New Roman" w:cs="Times New Roman"/>
+        </w:rPr>
+        <w:t xml:space="preserve"> </w:t>
+      </w:r>
+      <w:proofErr w:type="spellStart"/>
+      <w:r>
+        <w:rPr>
+          <w:rFonts w:ascii="Times New Roman" w:hAnsi="Times New Roman" w:cs="Times New Roman"/>
+        </w:rPr>
+        <w:t>were</w:t>
+      </w:r>
+      <w:proofErr w:type="spellEnd"/>
+      <w:r>
+        <w:rPr>
+          <w:rFonts w:ascii="Times New Roman" w:hAnsi="Times New Roman" w:cs="Times New Roman"/>
+        </w:rPr>
+        <w:t xml:space="preserve"> </w:t>
+      </w:r>
+      <w:proofErr w:type="spellStart"/>
       <w:r>
         <w:rPr>
           <w:rFonts w:ascii="Times New Roman" w:hAnsi="Times New Roman" w:cs="Times New Roman"/>
@@ -817,6 +1627,7 @@
         </w:rPr>
         <w:t>numeric</w:t>
       </w:r>
+      <w:proofErr w:type="spellEnd"/>
     </w:p>
     <w:p>
       <w:pPr>
@@ -832,7 +1643,21 @@
         <w:rPr>
           <w:rFonts w:ascii="Times New Roman" w:hAnsi="Times New Roman" w:cs="Times New Roman"/>
         </w:rPr>
-        <w:t xml:space="preserve">There were </w:t>
+        <w:t xml:space="preserve">There </w:t>
+      </w:r>
+      <w:proofErr w:type="spellStart"/>
+      <w:r>
+        <w:rPr>
+          <w:rFonts w:ascii="Times New Roman" w:hAnsi="Times New Roman" w:cs="Times New Roman"/>
+        </w:rPr>
+        <w:t>were</w:t>
+      </w:r>
+      <w:proofErr w:type="spellEnd"/>
+      <w:r>
+        <w:rPr>
+          <w:rFonts w:ascii="Times New Roman" w:hAnsi="Times New Roman" w:cs="Times New Roman"/>
+        </w:rPr>
+        <w:t xml:space="preserve"> </w:t>
       </w:r>
       <w:r>
         <w:rPr>
@@ -840,7 +1665,25 @@
           <w:b/>
           <w:bCs/>
         </w:rPr>
-        <w:t>no missing values</w:t>
+        <w:t xml:space="preserve">no </w:t>
+      </w:r>
+      <w:proofErr w:type="spellStart"/>
+      <w:r>
+        <w:rPr>
+          <w:rFonts w:ascii="Times New Roman" w:hAnsi="Times New Roman" w:cs="Times New Roman"/>
+          <w:b/>
+          <w:bCs/>
+        </w:rPr>
+        <w:t>missing</w:t>
+      </w:r>
+      <w:proofErr w:type="spellEnd"/>
+      <w:r>
+        <w:rPr>
+          <w:rFonts w:ascii="Times New Roman" w:hAnsi="Times New Roman" w:cs="Times New Roman"/>
+          <w:b/>
+          <w:bCs/>
+        </w:rPr>
+        <w:t xml:space="preserve"> values</w:t>
       </w:r>
     </w:p>
     <w:p>
@@ -851,11 +1694,13 @@
         </w:numPr>
         <w:rPr>
           <w:rFonts w:ascii="Times New Roman" w:hAnsi="Times New Roman" w:cs="Times New Roman"/>
-        </w:rPr>
-      </w:pPr>
-      <w:r>
-        <w:rPr>
-          <w:rFonts w:ascii="Times New Roman" w:hAnsi="Times New Roman" w:cs="Times New Roman"/>
+          <w:lang w:val="en-GB"/>
+        </w:rPr>
+      </w:pPr>
+      <w:r>
+        <w:rPr>
+          <w:rFonts w:ascii="Times New Roman" w:hAnsi="Times New Roman" w:cs="Times New Roman"/>
+          <w:lang w:val="en-GB"/>
         </w:rPr>
         <w:t xml:space="preserve">Training and test data had </w:t>
       </w:r>
@@ -864,6 +1709,7 @@
           <w:rFonts w:ascii="Times New Roman" w:hAnsi="Times New Roman" w:cs="Times New Roman"/>
           <w:b/>
           <w:bCs/>
+          <w:lang w:val="en-GB"/>
         </w:rPr>
         <w:t>consistent encoding</w:t>
       </w:r>
@@ -876,11 +1722,13 @@
         </w:numPr>
         <w:rPr>
           <w:rFonts w:ascii="Times New Roman" w:hAnsi="Times New Roman" w:cs="Times New Roman"/>
-        </w:rPr>
-      </w:pPr>
-      <w:r>
-        <w:rPr>
-          <w:rFonts w:ascii="Times New Roman" w:hAnsi="Times New Roman" w:cs="Times New Roman"/>
+          <w:lang w:val="en-GB"/>
+        </w:rPr>
+      </w:pPr>
+      <w:r>
+        <w:rPr>
+          <w:rFonts w:ascii="Times New Roman" w:hAnsi="Times New Roman" w:cs="Times New Roman"/>
+          <w:lang w:val="en-GB"/>
         </w:rPr>
         <w:t>The data was ready for machine learning</w:t>
       </w:r>
@@ -889,11 +1737,13 @@
       <w:pPr>
         <w:rPr>
           <w:rFonts w:ascii="Times New Roman" w:hAnsi="Times New Roman" w:cs="Times New Roman"/>
-        </w:rPr>
-      </w:pPr>
-      <w:r>
-        <w:rPr>
-          <w:rFonts w:ascii="Times New Roman" w:hAnsi="Times New Roman" w:cs="Times New Roman"/>
+          <w:lang w:val="en-GB"/>
+        </w:rPr>
+      </w:pPr>
+      <w:r>
+        <w:rPr>
+          <w:rFonts w:ascii="Times New Roman" w:hAnsi="Times New Roman" w:cs="Times New Roman"/>
+          <w:lang w:val="en-GB"/>
         </w:rPr>
         <w:t>This processing ensures that the following steps (analysis and model training) can be performed correctly.</w:t>
       </w:r>
@@ -902,6 +1752,7 @@
       <w:pPr>
         <w:rPr>
           <w:rFonts w:ascii="Times New Roman" w:hAnsi="Times New Roman" w:cs="Times New Roman"/>
+          <w:lang w:val="en-GB"/>
         </w:rPr>
       </w:pPr>
     </w:p>
@@ -910,17 +1761,20 @@
         <w:pStyle w:val="Titre2"/>
         <w:rPr>
           <w:rFonts w:ascii="Times New Roman" w:hAnsi="Times New Roman" w:cs="Times New Roman"/>
-        </w:rPr>
-      </w:pPr>
-      <w:r>
-        <w:rPr>
-          <w:rFonts w:ascii="Times New Roman" w:hAnsi="Times New Roman" w:cs="Times New Roman"/>
+          <w:lang w:val="en-GB"/>
+        </w:rPr>
+      </w:pPr>
+      <w:r>
+        <w:rPr>
+          <w:rFonts w:ascii="Times New Roman" w:hAnsi="Times New Roman" w:cs="Times New Roman"/>
+          <w:lang w:val="en-GB"/>
         </w:rPr>
         <w:t>Machine learning models</w:t>
       </w:r>
       <w:r>
         <w:rPr>
           <w:rFonts w:ascii="Times New Roman" w:hAnsi="Times New Roman" w:cs="Times New Roman"/>
+          <w:lang w:val="en-GB"/>
         </w:rPr>
         <w:t> :</w:t>
       </w:r>
@@ -929,13 +1783,31 @@
       <w:pPr>
         <w:rPr>
           <w:rFonts w:ascii="Times New Roman" w:hAnsi="Times New Roman" w:cs="Times New Roman"/>
-        </w:rPr>
-      </w:pPr>
-      <w:r>
-        <w:rPr>
-          <w:rFonts w:ascii="Times New Roman" w:hAnsi="Times New Roman" w:cs="Times New Roman"/>
-        </w:rPr>
-        <w:t>Different clustering models were used to explore possible groups of students based on their habits and behaviors.</w:t>
+          <w:lang w:val="en-GB"/>
+        </w:rPr>
+      </w:pPr>
+      <w:r>
+        <w:rPr>
+          <w:rFonts w:ascii="Times New Roman" w:hAnsi="Times New Roman" w:cs="Times New Roman"/>
+          <w:lang w:val="en-GB"/>
+        </w:rPr>
+        <w:t xml:space="preserve">Different clustering models were used to explore possible groups of students based on their habits and </w:t>
+      </w:r>
+      <w:proofErr w:type="spellStart"/>
+      <w:r>
+        <w:rPr>
+          <w:rFonts w:ascii="Times New Roman" w:hAnsi="Times New Roman" w:cs="Times New Roman"/>
+          <w:lang w:val="en-GB"/>
+        </w:rPr>
+        <w:t>behaviors</w:t>
+      </w:r>
+      <w:proofErr w:type="spellEnd"/>
+      <w:r>
+        <w:rPr>
+          <w:rFonts w:ascii="Times New Roman" w:hAnsi="Times New Roman" w:cs="Times New Roman"/>
+          <w:lang w:val="en-GB"/>
+        </w:rPr>
+        <w:t>.</w:t>
       </w:r>
     </w:p>
     <w:p>
@@ -949,8 +1821,16 @@
         <w:rPr>
           <w:rFonts w:ascii="Times New Roman" w:hAnsi="Times New Roman" w:cs="Times New Roman"/>
         </w:rPr>
-        <w:t>4.1 K-Means</w:t>
-      </w:r>
+        <w:t>4.1 K-</w:t>
+      </w:r>
+      <w:proofErr w:type="spellStart"/>
+      <w:r>
+        <w:rPr>
+          <w:rFonts w:ascii="Times New Roman" w:hAnsi="Times New Roman" w:cs="Times New Roman"/>
+        </w:rPr>
+        <w:t>Means</w:t>
+      </w:r>
+      <w:proofErr w:type="spellEnd"/>
     </w:p>
     <w:p>
       <w:pPr>
@@ -962,11 +1842,61 @@
           <w:rFonts w:ascii="Times New Roman" w:hAnsi="Times New Roman" w:cs="Times New Roman"/>
         </w:rPr>
       </w:pPr>
-      <w:r>
-        <w:rPr>
-          <w:rFonts w:ascii="Times New Roman" w:hAnsi="Times New Roman" w:cs="Times New Roman"/>
-        </w:rPr>
-        <w:t>Separates students into predefined clusters</w:t>
+      <w:proofErr w:type="spellStart"/>
+      <w:r>
+        <w:rPr>
+          <w:rFonts w:ascii="Times New Roman" w:hAnsi="Times New Roman" w:cs="Times New Roman"/>
+        </w:rPr>
+        <w:t>Separates</w:t>
+      </w:r>
+      <w:proofErr w:type="spellEnd"/>
+      <w:r>
+        <w:rPr>
+          <w:rFonts w:ascii="Times New Roman" w:hAnsi="Times New Roman" w:cs="Times New Roman"/>
+        </w:rPr>
+        <w:t xml:space="preserve"> </w:t>
+      </w:r>
+      <w:proofErr w:type="spellStart"/>
+      <w:r>
+        <w:rPr>
+          <w:rFonts w:ascii="Times New Roman" w:hAnsi="Times New Roman" w:cs="Times New Roman"/>
+        </w:rPr>
+        <w:t>students</w:t>
+      </w:r>
+      <w:proofErr w:type="spellEnd"/>
+      <w:r>
+        <w:rPr>
+          <w:rFonts w:ascii="Times New Roman" w:hAnsi="Times New Roman" w:cs="Times New Roman"/>
+        </w:rPr>
+        <w:t xml:space="preserve"> </w:t>
+      </w:r>
+      <w:proofErr w:type="spellStart"/>
+      <w:r>
+        <w:rPr>
+          <w:rFonts w:ascii="Times New Roman" w:hAnsi="Times New Roman" w:cs="Times New Roman"/>
+        </w:rPr>
+        <w:t>into</w:t>
+      </w:r>
+      <w:proofErr w:type="spellEnd"/>
+      <w:r>
+        <w:rPr>
+          <w:rFonts w:ascii="Times New Roman" w:hAnsi="Times New Roman" w:cs="Times New Roman"/>
+        </w:rPr>
+        <w:t xml:space="preserve"> </w:t>
+      </w:r>
+      <w:proofErr w:type="spellStart"/>
+      <w:r>
+        <w:rPr>
+          <w:rFonts w:ascii="Times New Roman" w:hAnsi="Times New Roman" w:cs="Times New Roman"/>
+        </w:rPr>
+        <w:t>predefined</w:t>
+      </w:r>
+      <w:proofErr w:type="spellEnd"/>
+      <w:r>
+        <w:rPr>
+          <w:rFonts w:ascii="Times New Roman" w:hAnsi="Times New Roman" w:cs="Times New Roman"/>
+        </w:rPr>
+        <w:t xml:space="preserve"> clusters</w:t>
       </w:r>
     </w:p>
     <w:p>
@@ -977,13 +1907,14 @@
         </w:numPr>
         <w:rPr>
           <w:rFonts w:ascii="Times New Roman" w:hAnsi="Times New Roman" w:cs="Times New Roman"/>
-        </w:rPr>
-      </w:pPr>
-      <w:r>
-        <w:rPr>
-          <w:rFonts w:ascii="Times New Roman" w:hAnsi="Times New Roman" w:cs="Times New Roman"/>
-        </w:rPr>
-        <w:lastRenderedPageBreak/>
+          <w:lang w:val="en-GB"/>
+        </w:rPr>
+      </w:pPr>
+      <w:r>
+        <w:rPr>
+          <w:rFonts w:ascii="Times New Roman" w:hAnsi="Times New Roman" w:cs="Times New Roman"/>
+          <w:lang w:val="en-GB"/>
+        </w:rPr>
         <w:t>Evaluated with inertia and silhouette score</w:t>
       </w:r>
     </w:p>
@@ -998,7 +1929,21 @@
         <w:rPr>
           <w:rFonts w:ascii="Times New Roman" w:hAnsi="Times New Roman" w:cs="Times New Roman"/>
         </w:rPr>
-        <w:t>4.2 Agglomerative Clustering</w:t>
+        <w:t xml:space="preserve">4.2 </w:t>
+      </w:r>
+      <w:proofErr w:type="spellStart"/>
+      <w:r>
+        <w:rPr>
+          <w:rFonts w:ascii="Times New Roman" w:hAnsi="Times New Roman" w:cs="Times New Roman"/>
+        </w:rPr>
+        <w:t>Agglomerative</w:t>
+      </w:r>
+      <w:proofErr w:type="spellEnd"/>
+      <w:r>
+        <w:rPr>
+          <w:rFonts w:ascii="Times New Roman" w:hAnsi="Times New Roman" w:cs="Times New Roman"/>
+        </w:rPr>
+        <w:t xml:space="preserve"> Clustering</w:t>
       </w:r>
     </w:p>
     <w:p>
@@ -1011,12 +1956,42 @@
           <w:rFonts w:ascii="Times New Roman" w:hAnsi="Times New Roman" w:cs="Times New Roman"/>
         </w:rPr>
       </w:pPr>
-      <w:r>
-        <w:rPr>
-          <w:rFonts w:ascii="Times New Roman" w:hAnsi="Times New Roman" w:cs="Times New Roman"/>
-        </w:rPr>
-        <w:t>Builds clusters step by step</w:t>
-      </w:r>
+      <w:proofErr w:type="spellStart"/>
+      <w:r>
+        <w:rPr>
+          <w:rFonts w:ascii="Times New Roman" w:hAnsi="Times New Roman" w:cs="Times New Roman"/>
+        </w:rPr>
+        <w:t>Builds</w:t>
+      </w:r>
+      <w:proofErr w:type="spellEnd"/>
+      <w:r>
+        <w:rPr>
+          <w:rFonts w:ascii="Times New Roman" w:hAnsi="Times New Roman" w:cs="Times New Roman"/>
+        </w:rPr>
+        <w:t xml:space="preserve"> clusters </w:t>
+      </w:r>
+      <w:proofErr w:type="spellStart"/>
+      <w:r>
+        <w:rPr>
+          <w:rFonts w:ascii="Times New Roman" w:hAnsi="Times New Roman" w:cs="Times New Roman"/>
+        </w:rPr>
+        <w:t>step</w:t>
+      </w:r>
+      <w:proofErr w:type="spellEnd"/>
+      <w:r>
+        <w:rPr>
+          <w:rFonts w:ascii="Times New Roman" w:hAnsi="Times New Roman" w:cs="Times New Roman"/>
+        </w:rPr>
+        <w:t xml:space="preserve"> by </w:t>
+      </w:r>
+      <w:proofErr w:type="spellStart"/>
+      <w:r>
+        <w:rPr>
+          <w:rFonts w:ascii="Times New Roman" w:hAnsi="Times New Roman" w:cs="Times New Roman"/>
+        </w:rPr>
+        <w:t>step</w:t>
+      </w:r>
+      <w:proofErr w:type="spellEnd"/>
     </w:p>
     <w:p>
       <w:pPr>
@@ -1028,11 +2003,47 @@
           <w:rFonts w:ascii="Times New Roman" w:hAnsi="Times New Roman" w:cs="Times New Roman"/>
         </w:rPr>
       </w:pPr>
-      <w:r>
-        <w:rPr>
-          <w:rFonts w:ascii="Times New Roman" w:hAnsi="Times New Roman" w:cs="Times New Roman"/>
-        </w:rPr>
-        <w:t>Often produces clearer group structures</w:t>
+      <w:proofErr w:type="spellStart"/>
+      <w:r>
+        <w:rPr>
+          <w:rFonts w:ascii="Times New Roman" w:hAnsi="Times New Roman" w:cs="Times New Roman"/>
+        </w:rPr>
+        <w:t>Often</w:t>
+      </w:r>
+      <w:proofErr w:type="spellEnd"/>
+      <w:r>
+        <w:rPr>
+          <w:rFonts w:ascii="Times New Roman" w:hAnsi="Times New Roman" w:cs="Times New Roman"/>
+        </w:rPr>
+        <w:t xml:space="preserve"> </w:t>
+      </w:r>
+      <w:proofErr w:type="spellStart"/>
+      <w:r>
+        <w:rPr>
+          <w:rFonts w:ascii="Times New Roman" w:hAnsi="Times New Roman" w:cs="Times New Roman"/>
+        </w:rPr>
+        <w:t>produces</w:t>
+      </w:r>
+      <w:proofErr w:type="spellEnd"/>
+      <w:r>
+        <w:rPr>
+          <w:rFonts w:ascii="Times New Roman" w:hAnsi="Times New Roman" w:cs="Times New Roman"/>
+        </w:rPr>
+        <w:t xml:space="preserve"> </w:t>
+      </w:r>
+      <w:proofErr w:type="spellStart"/>
+      <w:r>
+        <w:rPr>
+          <w:rFonts w:ascii="Times New Roman" w:hAnsi="Times New Roman" w:cs="Times New Roman"/>
+        </w:rPr>
+        <w:t>clearer</w:t>
+      </w:r>
+      <w:proofErr w:type="spellEnd"/>
+      <w:r>
+        <w:rPr>
+          <w:rFonts w:ascii="Times New Roman" w:hAnsi="Times New Roman" w:cs="Times New Roman"/>
+        </w:rPr>
+        <w:t xml:space="preserve"> group structures</w:t>
       </w:r>
     </w:p>
     <w:p>
@@ -1057,11 +2068,13 @@
         </w:numPr>
         <w:rPr>
           <w:rFonts w:ascii="Times New Roman" w:hAnsi="Times New Roman" w:cs="Times New Roman"/>
-        </w:rPr>
-      </w:pPr>
-      <w:r>
-        <w:rPr>
-          <w:rFonts w:ascii="Times New Roman" w:hAnsi="Times New Roman" w:cs="Times New Roman"/>
+          <w:lang w:val="en-GB"/>
+        </w:rPr>
+      </w:pPr>
+      <w:r>
+        <w:rPr>
+          <w:rFonts w:ascii="Times New Roman" w:hAnsi="Times New Roman" w:cs="Times New Roman"/>
+          <w:lang w:val="en-GB"/>
         </w:rPr>
         <w:t>Detects dense zones in the data</w:t>
       </w:r>
@@ -1074,11 +2087,13 @@
         </w:numPr>
         <w:rPr>
           <w:rFonts w:ascii="Times New Roman" w:hAnsi="Times New Roman" w:cs="Times New Roman"/>
-        </w:rPr>
-      </w:pPr>
-      <w:r>
-        <w:rPr>
-          <w:rFonts w:ascii="Times New Roman" w:hAnsi="Times New Roman" w:cs="Times New Roman"/>
+          <w:lang w:val="en-GB"/>
+        </w:rPr>
+      </w:pPr>
+      <w:r>
+        <w:rPr>
+          <w:rFonts w:ascii="Times New Roman" w:hAnsi="Times New Roman" w:cs="Times New Roman"/>
+          <w:lang w:val="en-GB"/>
         </w:rPr>
         <w:t>Useful to find outliers or unusual student profiles</w:t>
       </w:r>
@@ -1088,11 +2103,13 @@
         <w:pStyle w:val="Titre4"/>
         <w:rPr>
           <w:rFonts w:ascii="Times New Roman" w:hAnsi="Times New Roman" w:cs="Times New Roman"/>
-        </w:rPr>
-      </w:pPr>
-      <w:r>
-        <w:rPr>
-          <w:rFonts w:ascii="Times New Roman" w:hAnsi="Times New Roman" w:cs="Times New Roman"/>
+          <w:lang w:val="en-GB"/>
+        </w:rPr>
+      </w:pPr>
+      <w:r>
+        <w:rPr>
+          <w:rFonts w:ascii="Times New Roman" w:hAnsi="Times New Roman" w:cs="Times New Roman"/>
+          <w:lang w:val="en-GB"/>
         </w:rPr>
         <w:t>4.4 Visualizations</w:t>
       </w:r>
@@ -1101,11 +2118,13 @@
       <w:pPr>
         <w:rPr>
           <w:rFonts w:ascii="Times New Roman" w:hAnsi="Times New Roman" w:cs="Times New Roman"/>
-        </w:rPr>
-      </w:pPr>
-      <w:r>
-        <w:rPr>
-          <w:rFonts w:ascii="Times New Roman" w:hAnsi="Times New Roman" w:cs="Times New Roman"/>
+          <w:lang w:val="en-GB"/>
+        </w:rPr>
+      </w:pPr>
+      <w:r>
+        <w:rPr>
+          <w:rFonts w:ascii="Times New Roman" w:hAnsi="Times New Roman" w:cs="Times New Roman"/>
+          <w:lang w:val="en-GB"/>
         </w:rPr>
         <w:t>All clustering results were displayed in 2D using PCA projections to observe:</w:t>
       </w:r>
@@ -1118,11 +2137,13 @@
         </w:numPr>
         <w:rPr>
           <w:rFonts w:ascii="Times New Roman" w:hAnsi="Times New Roman" w:cs="Times New Roman"/>
-        </w:rPr>
-      </w:pPr>
-      <w:r>
-        <w:rPr>
-          <w:rFonts w:ascii="Times New Roman" w:hAnsi="Times New Roman" w:cs="Times New Roman"/>
+          <w:lang w:val="en-GB"/>
+        </w:rPr>
+      </w:pPr>
+      <w:r>
+        <w:rPr>
+          <w:rFonts w:ascii="Times New Roman" w:hAnsi="Times New Roman" w:cs="Times New Roman"/>
+          <w:lang w:val="en-GB"/>
         </w:rPr>
         <w:t>how well-separated the groups are</w:t>
       </w:r>
@@ -1135,11 +2156,13 @@
         </w:numPr>
         <w:rPr>
           <w:rFonts w:ascii="Times New Roman" w:hAnsi="Times New Roman" w:cs="Times New Roman"/>
-        </w:rPr>
-      </w:pPr>
-      <w:r>
-        <w:rPr>
-          <w:rFonts w:ascii="Times New Roman" w:hAnsi="Times New Roman" w:cs="Times New Roman"/>
+          <w:lang w:val="en-GB"/>
+        </w:rPr>
+      </w:pPr>
+      <w:r>
+        <w:rPr>
+          <w:rFonts w:ascii="Times New Roman" w:hAnsi="Times New Roman" w:cs="Times New Roman"/>
+          <w:lang w:val="en-GB"/>
         </w:rPr>
         <w:t>which model provides the clearest structure</w:t>
       </w:r>
@@ -1148,6 +2171,7 @@
       <w:pPr>
         <w:rPr>
           <w:rFonts w:ascii="Times New Roman" w:hAnsi="Times New Roman" w:cs="Times New Roman"/>
+          <w:lang w:val="en-GB"/>
         </w:rPr>
       </w:pPr>
     </w:p>
@@ -1156,11 +2180,13 @@
         <w:pStyle w:val="Titre2"/>
         <w:rPr>
           <w:rFonts w:ascii="Times New Roman" w:hAnsi="Times New Roman" w:cs="Times New Roman"/>
-        </w:rPr>
-      </w:pPr>
-      <w:r>
-        <w:rPr>
-          <w:rFonts w:ascii="Times New Roman" w:hAnsi="Times New Roman" w:cs="Times New Roman"/>
+          <w:lang w:val="en-GB"/>
+        </w:rPr>
+      </w:pPr>
+      <w:r>
+        <w:rPr>
+          <w:rFonts w:ascii="Times New Roman" w:hAnsi="Times New Roman" w:cs="Times New Roman"/>
+          <w:lang w:val="en-GB"/>
         </w:rPr>
         <w:t>Conclusion</w:t>
       </w:r>
@@ -1169,17 +2195,36 @@
       <w:pPr>
         <w:rPr>
           <w:rFonts w:ascii="Times New Roman" w:hAnsi="Times New Roman" w:cs="Times New Roman"/>
-        </w:rPr>
-      </w:pPr>
-      <w:r>
-        <w:rPr>
-          <w:rFonts w:ascii="Times New Roman" w:hAnsi="Times New Roman" w:cs="Times New Roman"/>
-        </w:rPr>
-        <w:t>This project showed that machine learning can help identify different student behavior profiles related to addiction risk. After cleaning and preparing the data, several clustering models were tested, and the K-Means model gave the clearest results.</w:t>
-      </w:r>
-      <w:r>
-        <w:rPr>
-          <w:rFonts w:ascii="Times New Roman" w:hAnsi="Times New Roman" w:cs="Times New Roman"/>
+          <w:lang w:val="en-GB"/>
+        </w:rPr>
+      </w:pPr>
+      <w:r>
+        <w:rPr>
+          <w:rFonts w:ascii="Times New Roman" w:hAnsi="Times New Roman" w:cs="Times New Roman"/>
+          <w:lang w:val="en-GB"/>
+        </w:rPr>
+        <w:t xml:space="preserve">This project showed that machine learning can help identify different student </w:t>
+      </w:r>
+      <w:proofErr w:type="spellStart"/>
+      <w:r>
+        <w:rPr>
+          <w:rFonts w:ascii="Times New Roman" w:hAnsi="Times New Roman" w:cs="Times New Roman"/>
+          <w:lang w:val="en-GB"/>
+        </w:rPr>
+        <w:t>behavior</w:t>
+      </w:r>
+      <w:proofErr w:type="spellEnd"/>
+      <w:r>
+        <w:rPr>
+          <w:rFonts w:ascii="Times New Roman" w:hAnsi="Times New Roman" w:cs="Times New Roman"/>
+          <w:lang w:val="en-GB"/>
+        </w:rPr>
+        <w:t xml:space="preserve"> profiles related to addiction risk. After cleaning and preparing the data, several clustering models were tested, and the K-Means model gave the clearest results.</w:t>
+      </w:r>
+      <w:r>
+        <w:rPr>
+          <w:rFonts w:ascii="Times New Roman" w:hAnsi="Times New Roman" w:cs="Times New Roman"/>
+          <w:lang w:val="en-GB"/>
         </w:rPr>
         <w:br/>
         <w:t>The PCA visualization confirmed that the students naturally form separate groups, meaning the dataset contains real and meaningful patterns.</w:t>
@@ -1189,19 +2234,38 @@
       <w:pPr>
         <w:rPr>
           <w:rFonts w:ascii="Times New Roman" w:hAnsi="Times New Roman" w:cs="Times New Roman"/>
-        </w:rPr>
-      </w:pPr>
-      <w:r>
-        <w:rPr>
-          <w:rFonts w:ascii="Times New Roman" w:hAnsi="Times New Roman" w:cs="Times New Roman"/>
-        </w:rPr>
-        <w:t>These results do not provide a diagnosis, but they help us understand how certain behaviors may appear together and how different types of students can be grouped based on their habits.</w:t>
-      </w:r>
-    </w:p>
-    <w:p>
-      <w:pPr>
-        <w:rPr>
-          <w:rFonts w:ascii="Times New Roman" w:hAnsi="Times New Roman" w:cs="Times New Roman"/>
+          <w:lang w:val="en-GB"/>
+        </w:rPr>
+      </w:pPr>
+      <w:r>
+        <w:rPr>
+          <w:rFonts w:ascii="Times New Roman" w:hAnsi="Times New Roman" w:cs="Times New Roman"/>
+          <w:lang w:val="en-GB"/>
+        </w:rPr>
+        <w:t xml:space="preserve">These results do not provide a diagnosis, but they help us understand how certain </w:t>
+      </w:r>
+      <w:proofErr w:type="spellStart"/>
+      <w:r>
+        <w:rPr>
+          <w:rFonts w:ascii="Times New Roman" w:hAnsi="Times New Roman" w:cs="Times New Roman"/>
+          <w:lang w:val="en-GB"/>
+        </w:rPr>
+        <w:t>behaviors</w:t>
+      </w:r>
+      <w:proofErr w:type="spellEnd"/>
+      <w:r>
+        <w:rPr>
+          <w:rFonts w:ascii="Times New Roman" w:hAnsi="Times New Roman" w:cs="Times New Roman"/>
+          <w:lang w:val="en-GB"/>
+        </w:rPr>
+        <w:t xml:space="preserve"> may appear together and how different types of students can be grouped based on their habits.</w:t>
+      </w:r>
+    </w:p>
+    <w:p>
+      <w:pPr>
+        <w:rPr>
+          <w:rFonts w:ascii="Times New Roman" w:hAnsi="Times New Roman" w:cs="Times New Roman"/>
+          <w:lang w:val="en-GB"/>
         </w:rPr>
       </w:pPr>
     </w:p>
@@ -1210,12 +2274,15 @@
         <w:pStyle w:val="Titre2"/>
         <w:rPr>
           <w:rFonts w:ascii="Times New Roman" w:hAnsi="Times New Roman" w:cs="Times New Roman"/>
-        </w:rPr>
-      </w:pPr>
-      <w:r>
-        <w:rPr>
-          <w:rFonts w:ascii="Times New Roman" w:hAnsi="Times New Roman" w:cs="Times New Roman"/>
-        </w:rPr>
+          <w:lang w:val="en-GB"/>
+        </w:rPr>
+      </w:pPr>
+      <w:r>
+        <w:rPr>
+          <w:rFonts w:ascii="Times New Roman" w:hAnsi="Times New Roman" w:cs="Times New Roman"/>
+          <w:lang w:val="en-GB"/>
+        </w:rPr>
+        <w:lastRenderedPageBreak/>
         <w:t>Future Improvements</w:t>
       </w:r>
     </w:p>
@@ -1223,18 +2290,21 @@
       <w:pPr>
         <w:rPr>
           <w:rFonts w:ascii="Times New Roman" w:hAnsi="Times New Roman" w:cs="Times New Roman"/>
-        </w:rPr>
-      </w:pPr>
-    </w:p>
-    <w:p>
-      <w:pPr>
-        <w:rPr>
-          <w:rFonts w:ascii="Times New Roman" w:hAnsi="Times New Roman" w:cs="Times New Roman"/>
-        </w:rPr>
-      </w:pPr>
-      <w:r>
-        <w:rPr>
-          <w:rFonts w:ascii="Times New Roman" w:hAnsi="Times New Roman" w:cs="Times New Roman"/>
+          <w:lang w:val="en-GB"/>
+        </w:rPr>
+      </w:pPr>
+    </w:p>
+    <w:p>
+      <w:pPr>
+        <w:rPr>
+          <w:rFonts w:ascii="Times New Roman" w:hAnsi="Times New Roman" w:cs="Times New Roman"/>
+          <w:lang w:val="en-GB"/>
+        </w:rPr>
+      </w:pPr>
+      <w:r>
+        <w:rPr>
+          <w:rFonts w:ascii="Times New Roman" w:hAnsi="Times New Roman" w:cs="Times New Roman"/>
+          <w:lang w:val="en-GB"/>
         </w:rPr>
         <w:t>To go further, several improvements could be made:</w:t>
       </w:r>
@@ -1247,11 +2317,13 @@
         </w:numPr>
         <w:rPr>
           <w:rFonts w:ascii="Times New Roman" w:hAnsi="Times New Roman" w:cs="Times New Roman"/>
-        </w:rPr>
-      </w:pPr>
-      <w:r>
-        <w:rPr>
-          <w:rFonts w:ascii="Times New Roman" w:hAnsi="Times New Roman" w:cs="Times New Roman"/>
+          <w:lang w:val="en-GB"/>
+        </w:rPr>
+      </w:pPr>
+      <w:r>
+        <w:rPr>
+          <w:rFonts w:ascii="Times New Roman" w:hAnsi="Times New Roman" w:cs="Times New Roman"/>
+          <w:lang w:val="en-GB"/>
         </w:rPr>
         <w:t>Use a larger and more detailed dataset (the current one is limited).</w:t>
       </w:r>
@@ -1264,11 +2336,13 @@
         </w:numPr>
         <w:rPr>
           <w:rFonts w:ascii="Times New Roman" w:hAnsi="Times New Roman" w:cs="Times New Roman"/>
-        </w:rPr>
-      </w:pPr>
-      <w:r>
-        <w:rPr>
-          <w:rFonts w:ascii="Times New Roman" w:hAnsi="Times New Roman" w:cs="Times New Roman"/>
+          <w:lang w:val="en-GB"/>
+        </w:rPr>
+      </w:pPr>
+      <w:r>
+        <w:rPr>
+          <w:rFonts w:ascii="Times New Roman" w:hAnsi="Times New Roman" w:cs="Times New Roman"/>
+          <w:lang w:val="en-GB"/>
         </w:rPr>
         <w:t>Add more features such as lifestyle habits, environment, or emotional state.</w:t>
       </w:r>
@@ -1281,11 +2355,13 @@
         </w:numPr>
         <w:rPr>
           <w:rFonts w:ascii="Times New Roman" w:hAnsi="Times New Roman" w:cs="Times New Roman"/>
-        </w:rPr>
-      </w:pPr>
-      <w:r>
-        <w:rPr>
-          <w:rFonts w:ascii="Times New Roman" w:hAnsi="Times New Roman" w:cs="Times New Roman"/>
+          <w:lang w:val="en-GB"/>
+        </w:rPr>
+      </w:pPr>
+      <w:r>
+        <w:rPr>
+          <w:rFonts w:ascii="Times New Roman" w:hAnsi="Times New Roman" w:cs="Times New Roman"/>
+          <w:lang w:val="en-GB"/>
         </w:rPr>
         <w:t>Try supervised models to directly predict addiction level.</w:t>
       </w:r>
@@ -1298,11 +2374,13 @@
         </w:numPr>
         <w:rPr>
           <w:rFonts w:ascii="Times New Roman" w:hAnsi="Times New Roman" w:cs="Times New Roman"/>
-        </w:rPr>
-      </w:pPr>
-      <w:r>
-        <w:rPr>
-          <w:rFonts w:ascii="Times New Roman" w:hAnsi="Times New Roman" w:cs="Times New Roman"/>
+          <w:lang w:val="en-GB"/>
+        </w:rPr>
+      </w:pPr>
+      <w:r>
+        <w:rPr>
+          <w:rFonts w:ascii="Times New Roman" w:hAnsi="Times New Roman" w:cs="Times New Roman"/>
+          <w:lang w:val="en-GB"/>
         </w:rPr>
         <w:t>Improve the clustering evaluation with more metrics and visualizations.</w:t>
       </w:r>
@@ -1311,11 +2389,13 @@
       <w:pPr>
         <w:rPr>
           <w:rFonts w:ascii="Times New Roman" w:hAnsi="Times New Roman" w:cs="Times New Roman"/>
-        </w:rPr>
-      </w:pPr>
-      <w:r>
-        <w:rPr>
-          <w:rFonts w:ascii="Times New Roman" w:hAnsi="Times New Roman" w:cs="Times New Roman"/>
+          <w:lang w:val="en-GB"/>
+        </w:rPr>
+      </w:pPr>
+      <w:r>
+        <w:rPr>
+          <w:rFonts w:ascii="Times New Roman" w:hAnsi="Times New Roman" w:cs="Times New Roman"/>
+          <w:lang w:val="en-GB"/>
         </w:rPr>
         <w:t>These improvements would help create more accurate models and provide a deeper understanding of student addiction patterns.</w:t>
       </w:r>
@@ -1324,27 +2404,31 @@
       <w:pPr>
         <w:rPr>
           <w:rFonts w:ascii="Times New Roman" w:hAnsi="Times New Roman" w:cs="Times New Roman"/>
-        </w:rPr>
-      </w:pPr>
-    </w:p>
-    <w:p>
-      <w:pPr>
-        <w:rPr>
-          <w:rFonts w:ascii="Times New Roman" w:hAnsi="Times New Roman" w:cs="Times New Roman"/>
-        </w:rPr>
-      </w:pPr>
-    </w:p>
-    <w:p>
-      <w:pPr>
-        <w:rPr>
-          <w:rFonts w:ascii="Times New Roman" w:hAnsi="Times New Roman" w:cs="Times New Roman"/>
-        </w:rPr>
-      </w:pPr>
-    </w:p>
-    <w:p>
-      <w:pPr>
-        <w:rPr>
-          <w:rFonts w:ascii="Times New Roman" w:hAnsi="Times New Roman" w:cs="Times New Roman"/>
+          <w:lang w:val="en-GB"/>
+        </w:rPr>
+      </w:pPr>
+    </w:p>
+    <w:p>
+      <w:pPr>
+        <w:rPr>
+          <w:rFonts w:ascii="Times New Roman" w:hAnsi="Times New Roman" w:cs="Times New Roman"/>
+          <w:lang w:val="en-GB"/>
+        </w:rPr>
+      </w:pPr>
+    </w:p>
+    <w:p>
+      <w:pPr>
+        <w:rPr>
+          <w:rFonts w:ascii="Times New Roman" w:hAnsi="Times New Roman" w:cs="Times New Roman"/>
+          <w:lang w:val="en-GB"/>
+        </w:rPr>
+      </w:pPr>
+    </w:p>
+    <w:p>
+      <w:pPr>
+        <w:rPr>
+          <w:rFonts w:ascii="Times New Roman" w:hAnsi="Times New Roman" w:cs="Times New Roman"/>
+          <w:lang w:val="en-GB"/>
         </w:rPr>
       </w:pPr>
     </w:p>
@@ -1360,7 +2444,7 @@
 </file>
 
 <file path=word/endnotes.xml><?xml version="1.0" encoding="utf-8"?>
-<w:endnotes xmlns:wpc="http://schemas.microsoft.com/office/word/2010/wordprocessingCanvas" xmlns:cx="http://schemas.microsoft.com/office/drawing/2014/chartex" xmlns:cx1="http://schemas.microsoft.com/office/drawing/2015/9/8/chartex" xmlns:cx2="http://schemas.microsoft.com/office/drawing/2015/10/21/chartex" xmlns:cx3="http://schemas.microsoft.com/office/drawing/2016/5/9/chartex" xmlns:cx4="http://schemas.microsoft.com/office/drawing/2016/5/10/chartex" xmlns:cx5="http://schemas.microsoft.com/office/drawing/2016/5/11/chartex" xmlns:cx6="http://schemas.microsoft.com/office/drawing/2016/5/12/chartex" xmlns:cx7="http://schemas.microsoft.com/office/drawing/2016/5/13/chartex" xmlns:cx8="http://schemas.microsoft.com/office/drawing/2016/5/14/chartex" xmlns:mc="http://schemas.openxmlformats.org/markup-compatibility/2006" xmlns:aink="http://schemas.microsoft.com/office/drawing/2016/ink" xmlns:am3d="http://schemas.microsoft.com/office/drawing/2017/model3d" xmlns:o="urn:schemas-microsoft-com:office:office" xmlns:oel="http://schemas.microsoft.com/office/2019/extlst" xmlns:r="http://schemas.openxmlformats.org/officeDocument/2006/relationships" xmlns:m="http://schemas.openxmlformats.org/officeDocument/2006/math" xmlns:v="urn:schemas-microsoft-com:vml" xmlns:wp14="http://schemas.microsoft.com/office/word/2010/wordprocessingDrawing" xmlns:wp="http://schemas.openxmlformats.org/drawingml/2006/wordprocessingDrawing" xmlns:w10="urn:schemas-microsoft-com:office:word" xmlns:w="http://schemas.openxmlformats.org/wordprocessingml/2006/main" xmlns:w14="http://schemas.microsoft.com/office/word/2010/wordml" xmlns:w15="http://schemas.microsoft.com/office/word/2012/wordml" xmlns:w16cex="http://schemas.microsoft.com/office/word/2018/wordml/cex" xmlns:w16cid="http://schemas.microsoft.com/office/word/2016/wordml/cid" xmlns:w16="http://schemas.microsoft.com/office/word/2018/wordml" xmlns:w16du="http://schemas.microsoft.com/office/word/2023/wordml/word16du" xmlns:w16sdtdh="http://schemas.microsoft.com/office/word/2020/wordml/sdtdatahash" xmlns:w16se="http://schemas.microsoft.com/office/word/2015/wordml/symex" xmlns:wpg="http://schemas.microsoft.com/office/word/2010/wordprocessingGroup" xmlns:wpi="http://schemas.microsoft.com/office/word/2010/wordprocessingInk" xmlns:wne="http://schemas.microsoft.com/office/word/2006/wordml" xmlns:wps="http://schemas.microsoft.com/office/word/2010/wordprocessingShape" mc:Ignorable="w14 w15 w16se w16cid w16 w16cex w16sdtdh w16du wp14">
+<w:endnotes xmlns:wpc="http://schemas.microsoft.com/office/word/2010/wordprocessingCanvas" xmlns:cx="http://schemas.microsoft.com/office/drawing/2014/chartex" xmlns:cx1="http://schemas.microsoft.com/office/drawing/2015/9/8/chartex" xmlns:cx2="http://schemas.microsoft.com/office/drawing/2015/10/21/chartex" xmlns:cx3="http://schemas.microsoft.com/office/drawing/2016/5/9/chartex" xmlns:cx4="http://schemas.microsoft.com/office/drawing/2016/5/10/chartex" xmlns:cx5="http://schemas.microsoft.com/office/drawing/2016/5/11/chartex" xmlns:cx6="http://schemas.microsoft.com/office/drawing/2016/5/12/chartex" xmlns:cx7="http://schemas.microsoft.com/office/drawing/2016/5/13/chartex" xmlns:cx8="http://schemas.microsoft.com/office/drawing/2016/5/14/chartex" xmlns:mc="http://schemas.openxmlformats.org/markup-compatibility/2006" xmlns:aink="http://schemas.microsoft.com/office/drawing/2016/ink" xmlns:am3d="http://schemas.microsoft.com/office/drawing/2017/model3d" xmlns:o="urn:schemas-microsoft-com:office:office" xmlns:oel="http://schemas.microsoft.com/office/2019/extlst" xmlns:r="http://schemas.openxmlformats.org/officeDocument/2006/relationships" xmlns:m="http://schemas.openxmlformats.org/officeDocument/2006/math" xmlns:v="urn:schemas-microsoft-com:vml" xmlns:wp14="http://schemas.microsoft.com/office/word/2010/wordprocessingDrawing" xmlns:wp="http://schemas.openxmlformats.org/drawingml/2006/wordprocessingDrawing" xmlns:w10="urn:schemas-microsoft-com:office:word" xmlns:w="http://schemas.openxmlformats.org/wordprocessingml/2006/main" xmlns:w14="http://schemas.microsoft.com/office/word/2010/wordml" xmlns:w15="http://schemas.microsoft.com/office/word/2012/wordml" xmlns:w16cex="http://schemas.microsoft.com/office/word/2018/wordml/cex" xmlns:w16cid="http://schemas.microsoft.com/office/word/2016/wordml/cid" xmlns:w16="http://schemas.microsoft.com/office/word/2018/wordml" xmlns:w16du="http://schemas.microsoft.com/office/word/2023/wordml/word16du" xmlns:w16sdtdh="http://schemas.microsoft.com/office/word/2020/wordml/sdtdatahash" xmlns:w16sdtfl="http://schemas.microsoft.com/office/word/2024/wordml/sdtformatlock" xmlns:w16se="http://schemas.microsoft.com/office/word/2015/wordml/symex" xmlns:wpg="http://schemas.microsoft.com/office/word/2010/wordprocessingGroup" xmlns:wpi="http://schemas.microsoft.com/office/word/2010/wordprocessingInk" xmlns:wne="http://schemas.microsoft.com/office/word/2006/wordml" xmlns:wps="http://schemas.microsoft.com/office/word/2010/wordprocessingShape" mc:Ignorable="w14 w15 w16se w16cid w16 w16cex w16sdtdh w16sdtfl w16du wp14">
   <w:endnote w:type="separator" w:id="-1">
     <w:p>
       <w:pPr>
@@ -1385,7 +2469,7 @@
 </file>
 
 <file path=word/footer1.xml><?xml version="1.0" encoding="utf-8"?>
-<w:ftr xmlns:wpc="http://schemas.microsoft.com/office/word/2010/wordprocessingCanvas" xmlns:cx="http://schemas.microsoft.com/office/drawing/2014/chartex" xmlns:cx1="http://schemas.microsoft.com/office/drawing/2015/9/8/chartex" xmlns:cx2="http://schemas.microsoft.com/office/drawing/2015/10/21/chartex" xmlns:cx3="http://schemas.microsoft.com/office/drawing/2016/5/9/chartex" xmlns:cx4="http://schemas.microsoft.com/office/drawing/2016/5/10/chartex" xmlns:cx5="http://schemas.microsoft.com/office/drawing/2016/5/11/chartex" xmlns:cx6="http://schemas.microsoft.com/office/drawing/2016/5/12/chartex" xmlns:cx7="http://schemas.microsoft.com/office/drawing/2016/5/13/chartex" xmlns:cx8="http://schemas.microsoft.com/office/drawing/2016/5/14/chartex" xmlns:mc="http://schemas.openxmlformats.org/markup-compatibility/2006" xmlns:aink="http://schemas.microsoft.com/office/drawing/2016/ink" xmlns:am3d="http://schemas.microsoft.com/office/drawing/2017/model3d" xmlns:o="urn:schemas-microsoft-com:office:office" xmlns:oel="http://schemas.microsoft.com/office/2019/extlst" xmlns:r="http://schemas.openxmlformats.org/officeDocument/2006/relationships" xmlns:m="http://schemas.openxmlformats.org/officeDocument/2006/math" xmlns:v="urn:schemas-microsoft-com:vml" xmlns:wp14="http://schemas.microsoft.com/office/word/2010/wordprocessingDrawing" xmlns:wp="http://schemas.openxmlformats.org/drawingml/2006/wordprocessingDrawing" xmlns:w10="urn:schemas-microsoft-com:office:word" xmlns:w="http://schemas.openxmlformats.org/wordprocessingml/2006/main" xmlns:w14="http://schemas.microsoft.com/office/word/2010/wordml" xmlns:w15="http://schemas.microsoft.com/office/word/2012/wordml" xmlns:w16cex="http://schemas.microsoft.com/office/word/2018/wordml/cex" xmlns:w16cid="http://schemas.microsoft.com/office/word/2016/wordml/cid" xmlns:w16="http://schemas.microsoft.com/office/word/2018/wordml" xmlns:w16du="http://schemas.microsoft.com/office/word/2023/wordml/word16du" xmlns:w16sdtdh="http://schemas.microsoft.com/office/word/2020/wordml/sdtdatahash" xmlns:w16se="http://schemas.microsoft.com/office/word/2015/wordml/symex" xmlns:wpg="http://schemas.microsoft.com/office/word/2010/wordprocessingGroup" xmlns:wpi="http://schemas.microsoft.com/office/word/2010/wordprocessingInk" xmlns:wne="http://schemas.microsoft.com/office/word/2006/wordml" xmlns:wps="http://schemas.microsoft.com/office/word/2010/wordprocessingShape" mc:Ignorable="w14 w15 w16se w16cid w16 w16cex w16sdtdh w16du wp14">
+<w:ftr xmlns:wpc="http://schemas.microsoft.com/office/word/2010/wordprocessingCanvas" xmlns:cx="http://schemas.microsoft.com/office/drawing/2014/chartex" xmlns:cx1="http://schemas.microsoft.com/office/drawing/2015/9/8/chartex" xmlns:cx2="http://schemas.microsoft.com/office/drawing/2015/10/21/chartex" xmlns:cx3="http://schemas.microsoft.com/office/drawing/2016/5/9/chartex" xmlns:cx4="http://schemas.microsoft.com/office/drawing/2016/5/10/chartex" xmlns:cx5="http://schemas.microsoft.com/office/drawing/2016/5/11/chartex" xmlns:cx6="http://schemas.microsoft.com/office/drawing/2016/5/12/chartex" xmlns:cx7="http://schemas.microsoft.com/office/drawing/2016/5/13/chartex" xmlns:cx8="http://schemas.microsoft.com/office/drawing/2016/5/14/chartex" xmlns:mc="http://schemas.openxmlformats.org/markup-compatibility/2006" xmlns:aink="http://schemas.microsoft.com/office/drawing/2016/ink" xmlns:am3d="http://schemas.microsoft.com/office/drawing/2017/model3d" xmlns:o="urn:schemas-microsoft-com:office:office" xmlns:oel="http://schemas.microsoft.com/office/2019/extlst" xmlns:r="http://schemas.openxmlformats.org/officeDocument/2006/relationships" xmlns:m="http://schemas.openxmlformats.org/officeDocument/2006/math" xmlns:v="urn:schemas-microsoft-com:vml" xmlns:wp14="http://schemas.microsoft.com/office/word/2010/wordprocessingDrawing" xmlns:wp="http://schemas.openxmlformats.org/drawingml/2006/wordprocessingDrawing" xmlns:w10="urn:schemas-microsoft-com:office:word" xmlns:w="http://schemas.openxmlformats.org/wordprocessingml/2006/main" xmlns:w14="http://schemas.microsoft.com/office/word/2010/wordml" xmlns:w15="http://schemas.microsoft.com/office/word/2012/wordml" xmlns:w16cex="http://schemas.microsoft.com/office/word/2018/wordml/cex" xmlns:w16cid="http://schemas.microsoft.com/office/word/2016/wordml/cid" xmlns:w16="http://schemas.microsoft.com/office/word/2018/wordml" xmlns:w16du="http://schemas.microsoft.com/office/word/2023/wordml/word16du" xmlns:w16sdtdh="http://schemas.microsoft.com/office/word/2020/wordml/sdtdatahash" xmlns:w16sdtfl="http://schemas.microsoft.com/office/word/2024/wordml/sdtformatlock" xmlns:w16se="http://schemas.microsoft.com/office/word/2015/wordml/symex" xmlns:wpg="http://schemas.microsoft.com/office/word/2010/wordprocessingGroup" xmlns:wpi="http://schemas.microsoft.com/office/word/2010/wordprocessingInk" xmlns:wne="http://schemas.microsoft.com/office/word/2006/wordml" xmlns:wps="http://schemas.microsoft.com/office/word/2010/wordprocessingShape" mc:Ignorable="w14 w15 w16se w16cid w16 w16cex w16sdtdh w16sdtfl w16du wp14">
   <w:sdt>
     <w:sdtPr>
       <w:id w:val="1745219649"/>
@@ -1427,7 +2511,7 @@
 </file>
 
 <file path=word/footnotes.xml><?xml version="1.0" encoding="utf-8"?>
-<w:footnotes xmlns:wpc="http://schemas.microsoft.com/office/word/2010/wordprocessingCanvas" xmlns:cx="http://schemas.microsoft.com/office/drawing/2014/chartex" xmlns:cx1="http://schemas.microsoft.com/office/drawing/2015/9/8/chartex" xmlns:cx2="http://schemas.microsoft.com/office/drawing/2015/10/21/chartex" xmlns:cx3="http://schemas.microsoft.com/office/drawing/2016/5/9/chartex" xmlns:cx4="http://schemas.microsoft.com/office/drawing/2016/5/10/chartex" xmlns:cx5="http://schemas.microsoft.com/office/drawing/2016/5/11/chartex" xmlns:cx6="http://schemas.microsoft.com/office/drawing/2016/5/12/chartex" xmlns:cx7="http://schemas.microsoft.com/office/drawing/2016/5/13/chartex" xmlns:cx8="http://schemas.microsoft.com/office/drawing/2016/5/14/chartex" xmlns:mc="http://schemas.openxmlformats.org/markup-compatibility/2006" xmlns:aink="http://schemas.microsoft.com/office/drawing/2016/ink" xmlns:am3d="http://schemas.microsoft.com/office/drawing/2017/model3d" xmlns:o="urn:schemas-microsoft-com:office:office" xmlns:oel="http://schemas.microsoft.com/office/2019/extlst" xmlns:r="http://schemas.openxmlformats.org/officeDocument/2006/relationships" xmlns:m="http://schemas.openxmlformats.org/officeDocument/2006/math" xmlns:v="urn:schemas-microsoft-com:vml" xmlns:wp14="http://schemas.microsoft.com/office/word/2010/wordprocessingDrawing" xmlns:wp="http://schemas.openxmlformats.org/drawingml/2006/wordprocessingDrawing" xmlns:w10="urn:schemas-microsoft-com:office:word" xmlns:w="http://schemas.openxmlformats.org/wordprocessingml/2006/main" xmlns:w14="http://schemas.microsoft.com/office/word/2010/wordml" xmlns:w15="http://schemas.microsoft.com/office/word/2012/wordml" xmlns:w16cex="http://schemas.microsoft.com/office/word/2018/wordml/cex" xmlns:w16cid="http://schemas.microsoft.com/office/word/2016/wordml/cid" xmlns:w16="http://schemas.microsoft.com/office/word/2018/wordml" xmlns:w16du="http://schemas.microsoft.com/office/word/2023/wordml/word16du" xmlns:w16sdtdh="http://schemas.microsoft.com/office/word/2020/wordml/sdtdatahash" xmlns:w16se="http://schemas.microsoft.com/office/word/2015/wordml/symex" xmlns:wpg="http://schemas.microsoft.com/office/word/2010/wordprocessingGroup" xmlns:wpi="http://schemas.microsoft.com/office/word/2010/wordprocessingInk" xmlns:wne="http://schemas.microsoft.com/office/word/2006/wordml" xmlns:wps="http://schemas.microsoft.com/office/word/2010/wordprocessingShape" mc:Ignorable="w14 w15 w16se w16cid w16 w16cex w16sdtdh w16du wp14">
+<w:footnotes xmlns:wpc="http://schemas.microsoft.com/office/word/2010/wordprocessingCanvas" xmlns:cx="http://schemas.microsoft.com/office/drawing/2014/chartex" xmlns:cx1="http://schemas.microsoft.com/office/drawing/2015/9/8/chartex" xmlns:cx2="http://schemas.microsoft.com/office/drawing/2015/10/21/chartex" xmlns:cx3="http://schemas.microsoft.com/office/drawing/2016/5/9/chartex" xmlns:cx4="http://schemas.microsoft.com/office/drawing/2016/5/10/chartex" xmlns:cx5="http://schemas.microsoft.com/office/drawing/2016/5/11/chartex" xmlns:cx6="http://schemas.microsoft.com/office/drawing/2016/5/12/chartex" xmlns:cx7="http://schemas.microsoft.com/office/drawing/2016/5/13/chartex" xmlns:cx8="http://schemas.microsoft.com/office/drawing/2016/5/14/chartex" xmlns:mc="http://schemas.openxmlformats.org/markup-compatibility/2006" xmlns:aink="http://schemas.microsoft.com/office/drawing/2016/ink" xmlns:am3d="http://schemas.microsoft.com/office/drawing/2017/model3d" xmlns:o="urn:schemas-microsoft-com:office:office" xmlns:oel="http://schemas.microsoft.com/office/2019/extlst" xmlns:r="http://schemas.openxmlformats.org/officeDocument/2006/relationships" xmlns:m="http://schemas.openxmlformats.org/officeDocument/2006/math" xmlns:v="urn:schemas-microsoft-com:vml" xmlns:wp14="http://schemas.microsoft.com/office/word/2010/wordprocessingDrawing" xmlns:wp="http://schemas.openxmlformats.org/drawingml/2006/wordprocessingDrawing" xmlns:w10="urn:schemas-microsoft-com:office:word" xmlns:w="http://schemas.openxmlformats.org/wordprocessingml/2006/main" xmlns:w14="http://schemas.microsoft.com/office/word/2010/wordml" xmlns:w15="http://schemas.microsoft.com/office/word/2012/wordml" xmlns:w16cex="http://schemas.microsoft.com/office/word/2018/wordml/cex" xmlns:w16cid="http://schemas.microsoft.com/office/word/2016/wordml/cid" xmlns:w16="http://schemas.microsoft.com/office/word/2018/wordml" xmlns:w16du="http://schemas.microsoft.com/office/word/2023/wordml/word16du" xmlns:w16sdtdh="http://schemas.microsoft.com/office/word/2020/wordml/sdtdatahash" xmlns:w16sdtfl="http://schemas.microsoft.com/office/word/2024/wordml/sdtformatlock" xmlns:w16se="http://schemas.microsoft.com/office/word/2015/wordml/symex" xmlns:wpg="http://schemas.microsoft.com/office/word/2010/wordprocessingGroup" xmlns:wpi="http://schemas.microsoft.com/office/word/2010/wordprocessingInk" xmlns:wne="http://schemas.microsoft.com/office/word/2006/wordml" xmlns:wps="http://schemas.microsoft.com/office/word/2010/wordprocessingShape" mc:Ignorable="w14 w15 w16se w16cid w16 w16cex w16sdtdh w16sdtfl w16du wp14">
   <w:footnote w:type="separator" w:id="-1">
     <w:p>
       <w:pPr>
@@ -1452,8 +2536,157 @@
 </file>
 
 <file path=word/numbering.xml><?xml version="1.0" encoding="utf-8"?>
-<w:numbering xmlns:wpc="http://schemas.microsoft.com/office/word/2010/wordprocessingCanvas" xmlns:cx="http://schemas.microsoft.com/office/drawing/2014/chartex" xmlns:cx1="http://schemas.microsoft.com/office/drawing/2015/9/8/chartex" xmlns:cx2="http://schemas.microsoft.com/office/drawing/2015/10/21/chartex" xmlns:cx3="http://schemas.microsoft.com/office/drawing/2016/5/9/chartex" xmlns:cx4="http://schemas.microsoft.com/office/drawing/2016/5/10/chartex" xmlns:cx5="http://schemas.microsoft.com/office/drawing/2016/5/11/chartex" xmlns:cx6="http://schemas.microsoft.com/office/drawing/2016/5/12/chartex" xmlns:cx7="http://schemas.microsoft.com/office/drawing/2016/5/13/chartex" xmlns:cx8="http://schemas.microsoft.com/office/drawing/2016/5/14/chartex" xmlns:mc="http://schemas.openxmlformats.org/markup-compatibility/2006" xmlns:aink="http://schemas.microsoft.com/office/drawing/2016/ink" xmlns:am3d="http://schemas.microsoft.com/office/drawing/2017/model3d" xmlns:o="urn:schemas-microsoft-com:office:office" xmlns:oel="http://schemas.microsoft.com/office/2019/extlst" xmlns:r="http://schemas.openxmlformats.org/officeDocument/2006/relationships" xmlns:m="http://schemas.openxmlformats.org/officeDocument/2006/math" xmlns:v="urn:schemas-microsoft-com:vml" xmlns:wp14="http://schemas.microsoft.com/office/word/2010/wordprocessingDrawing" xmlns:wp="http://schemas.openxmlformats.org/drawingml/2006/wordprocessingDrawing" xmlns:w10="urn:schemas-microsoft-com:office:word" xmlns:w="http://schemas.openxmlformats.org/wordprocessingml/2006/main" xmlns:w14="http://schemas.microsoft.com/office/word/2010/wordml" xmlns:w15="http://schemas.microsoft.com/office/word/2012/wordml" xmlns:w16cex="http://schemas.microsoft.com/office/word/2018/wordml/cex" xmlns:w16cid="http://schemas.microsoft.com/office/word/2016/wordml/cid" xmlns:w16="http://schemas.microsoft.com/office/word/2018/wordml" xmlns:w16du="http://schemas.microsoft.com/office/word/2023/wordml/word16du" xmlns:w16sdtdh="http://schemas.microsoft.com/office/word/2020/wordml/sdtdatahash" xmlns:w16se="http://schemas.microsoft.com/office/word/2015/wordml/symex" xmlns:wpg="http://schemas.microsoft.com/office/word/2010/wordprocessingGroup" xmlns:wpi="http://schemas.microsoft.com/office/word/2010/wordprocessingInk" xmlns:wne="http://schemas.microsoft.com/office/word/2006/wordml" xmlns:wps="http://schemas.microsoft.com/office/word/2010/wordprocessingShape" mc:Ignorable="w14 w15 w16se w16cid w16 w16cex w16sdtdh w16du wp14">
+<w:numbering xmlns:wpc="http://schemas.microsoft.com/office/word/2010/wordprocessingCanvas" xmlns:cx="http://schemas.microsoft.com/office/drawing/2014/chartex" xmlns:cx1="http://schemas.microsoft.com/office/drawing/2015/9/8/chartex" xmlns:cx2="http://schemas.microsoft.com/office/drawing/2015/10/21/chartex" xmlns:cx3="http://schemas.microsoft.com/office/drawing/2016/5/9/chartex" xmlns:cx4="http://schemas.microsoft.com/office/drawing/2016/5/10/chartex" xmlns:cx5="http://schemas.microsoft.com/office/drawing/2016/5/11/chartex" xmlns:cx6="http://schemas.microsoft.com/office/drawing/2016/5/12/chartex" xmlns:cx7="http://schemas.microsoft.com/office/drawing/2016/5/13/chartex" xmlns:cx8="http://schemas.microsoft.com/office/drawing/2016/5/14/chartex" xmlns:mc="http://schemas.openxmlformats.org/markup-compatibility/2006" xmlns:aink="http://schemas.microsoft.com/office/drawing/2016/ink" xmlns:am3d="http://schemas.microsoft.com/office/drawing/2017/model3d" xmlns:o="urn:schemas-microsoft-com:office:office" xmlns:oel="http://schemas.microsoft.com/office/2019/extlst" xmlns:r="http://schemas.openxmlformats.org/officeDocument/2006/relationships" xmlns:m="http://schemas.openxmlformats.org/officeDocument/2006/math" xmlns:v="urn:schemas-microsoft-com:vml" xmlns:wp14="http://schemas.microsoft.com/office/word/2010/wordprocessingDrawing" xmlns:wp="http://schemas.openxmlformats.org/drawingml/2006/wordprocessingDrawing" xmlns:w10="urn:schemas-microsoft-com:office:word" xmlns:w="http://schemas.openxmlformats.org/wordprocessingml/2006/main" xmlns:w14="http://schemas.microsoft.com/office/word/2010/wordml" xmlns:w15="http://schemas.microsoft.com/office/word/2012/wordml" xmlns:w16cex="http://schemas.microsoft.com/office/word/2018/wordml/cex" xmlns:w16cid="http://schemas.microsoft.com/office/word/2016/wordml/cid" xmlns:w16="http://schemas.microsoft.com/office/word/2018/wordml" xmlns:w16du="http://schemas.microsoft.com/office/word/2023/wordml/word16du" xmlns:w16sdtdh="http://schemas.microsoft.com/office/word/2020/wordml/sdtdatahash" xmlns:w16sdtfl="http://schemas.microsoft.com/office/word/2024/wordml/sdtformatlock" xmlns:w16se="http://schemas.microsoft.com/office/word/2015/wordml/symex" xmlns:wpg="http://schemas.microsoft.com/office/word/2010/wordprocessingGroup" xmlns:wpi="http://schemas.microsoft.com/office/word/2010/wordprocessingInk" xmlns:wne="http://schemas.microsoft.com/office/word/2006/wordml" xmlns:wps="http://schemas.microsoft.com/office/word/2010/wordprocessingShape" mc:Ignorable="w14 w15 w16se w16cid w16 w16cex w16sdtdh w16sdtfl w16du wp14">
   <w:abstractNum w:abstractNumId="0" w15:restartNumberingAfterBreak="0">
+    <w:nsid w:val="1F912AA5"/>
+    <w:multiLevelType w:val="multilevel"/>
+    <w:tmpl w:val="552A8FB0"/>
+    <w:lvl w:ilvl="0">
+      <w:start w:val="1"/>
+      <w:numFmt w:val="bullet"/>
+      <w:lvlText w:val=""/>
+      <w:lvlJc w:val="left"/>
+      <w:pPr>
+        <w:tabs>
+          <w:tab w:val="num" w:pos="720"/>
+        </w:tabs>
+        <w:ind w:left="720" w:hanging="360"/>
+      </w:pPr>
+      <w:rPr>
+        <w:rFonts w:ascii="Symbol" w:hAnsi="Symbol" w:hint="default"/>
+        <w:sz w:val="20"/>
+      </w:rPr>
+    </w:lvl>
+    <w:lvl w:ilvl="1" w:tentative="1">
+      <w:start w:val="1"/>
+      <w:numFmt w:val="bullet"/>
+      <w:lvlText w:val="o"/>
+      <w:lvlJc w:val="left"/>
+      <w:pPr>
+        <w:tabs>
+          <w:tab w:val="num" w:pos="1440"/>
+        </w:tabs>
+        <w:ind w:left="1440" w:hanging="360"/>
+      </w:pPr>
+      <w:rPr>
+        <w:rFonts w:ascii="Courier New" w:hAnsi="Courier New" w:hint="default"/>
+        <w:sz w:val="20"/>
+      </w:rPr>
+    </w:lvl>
+    <w:lvl w:ilvl="2" w:tentative="1">
+      <w:start w:val="1"/>
+      <w:numFmt w:val="bullet"/>
+      <w:lvlText w:val=""/>
+      <w:lvlJc w:val="left"/>
+      <w:pPr>
+        <w:tabs>
+          <w:tab w:val="num" w:pos="2160"/>
+        </w:tabs>
+        <w:ind w:left="2160" w:hanging="360"/>
+      </w:pPr>
+      <w:rPr>
+        <w:rFonts w:ascii="Wingdings" w:hAnsi="Wingdings" w:hint="default"/>
+        <w:sz w:val="20"/>
+      </w:rPr>
+    </w:lvl>
+    <w:lvl w:ilvl="3" w:tentative="1">
+      <w:start w:val="1"/>
+      <w:numFmt w:val="bullet"/>
+      <w:lvlText w:val=""/>
+      <w:lvlJc w:val="left"/>
+      <w:pPr>
+        <w:tabs>
+          <w:tab w:val="num" w:pos="2880"/>
+        </w:tabs>
+        <w:ind w:left="2880" w:hanging="360"/>
+      </w:pPr>
+      <w:rPr>
+        <w:rFonts w:ascii="Wingdings" w:hAnsi="Wingdings" w:hint="default"/>
+        <w:sz w:val="20"/>
+      </w:rPr>
+    </w:lvl>
+    <w:lvl w:ilvl="4" w:tentative="1">
+      <w:start w:val="1"/>
+      <w:numFmt w:val="bullet"/>
+      <w:lvlText w:val=""/>
+      <w:lvlJc w:val="left"/>
+      <w:pPr>
+        <w:tabs>
+          <w:tab w:val="num" w:pos="3600"/>
+        </w:tabs>
+        <w:ind w:left="3600" w:hanging="360"/>
+      </w:pPr>
+      <w:rPr>
+        <w:rFonts w:ascii="Wingdings" w:hAnsi="Wingdings" w:hint="default"/>
+        <w:sz w:val="20"/>
+      </w:rPr>
+    </w:lvl>
+    <w:lvl w:ilvl="5" w:tentative="1">
+      <w:start w:val="1"/>
+      <w:numFmt w:val="bullet"/>
+      <w:lvlText w:val=""/>
+      <w:lvlJc w:val="left"/>
+      <w:pPr>
+        <w:tabs>
+          <w:tab w:val="num" w:pos="4320"/>
+        </w:tabs>
+        <w:ind w:left="4320" w:hanging="360"/>
+      </w:pPr>
+      <w:rPr>
+        <w:rFonts w:ascii="Wingdings" w:hAnsi="Wingdings" w:hint="default"/>
+        <w:sz w:val="20"/>
+      </w:rPr>
+    </w:lvl>
+    <w:lvl w:ilvl="6" w:tentative="1">
+      <w:start w:val="1"/>
+      <w:numFmt w:val="bullet"/>
+      <w:lvlText w:val=""/>
+      <w:lvlJc w:val="left"/>
+      <w:pPr>
+        <w:tabs>
+          <w:tab w:val="num" w:pos="5040"/>
+        </w:tabs>
+        <w:ind w:left="5040" w:hanging="360"/>
+      </w:pPr>
+      <w:rPr>
+        <w:rFonts w:ascii="Wingdings" w:hAnsi="Wingdings" w:hint="default"/>
+        <w:sz w:val="20"/>
+      </w:rPr>
+    </w:lvl>
+    <w:lvl w:ilvl="7" w:tentative="1">
+      <w:start w:val="1"/>
+      <w:numFmt w:val="bullet"/>
+      <w:lvlText w:val=""/>
+      <w:lvlJc w:val="left"/>
+      <w:pPr>
+        <w:tabs>
+          <w:tab w:val="num" w:pos="5760"/>
+        </w:tabs>
+        <w:ind w:left="5760" w:hanging="360"/>
+      </w:pPr>
+      <w:rPr>
+        <w:rFonts w:ascii="Wingdings" w:hAnsi="Wingdings" w:hint="default"/>
+        <w:sz w:val="20"/>
+      </w:rPr>
+    </w:lvl>
+    <w:lvl w:ilvl="8" w:tentative="1">
+      <w:start w:val="1"/>
+      <w:numFmt w:val="bullet"/>
+      <w:lvlText w:val=""/>
+      <w:lvlJc w:val="left"/>
+      <w:pPr>
+        <w:tabs>
+          <w:tab w:val="num" w:pos="6480"/>
+        </w:tabs>
+        <w:ind w:left="6480" w:hanging="360"/>
+      </w:pPr>
+      <w:rPr>
+        <w:rFonts w:ascii="Wingdings" w:hAnsi="Wingdings" w:hint="default"/>
+        <w:sz w:val="20"/>
+      </w:rPr>
+    </w:lvl>
+  </w:abstractNum>
+  <w:abstractNum w:abstractNumId="1" w15:restartNumberingAfterBreak="0">
     <w:nsid w:val="20BE4E2E"/>
     <w:multiLevelType w:val="multilevel"/>
     <w:tmpl w:val="F10E26C0"/>
@@ -1602,7 +2835,156 @@
       </w:rPr>
     </w:lvl>
   </w:abstractNum>
-  <w:abstractNum w:abstractNumId="1" w15:restartNumberingAfterBreak="0">
+  <w:abstractNum w:abstractNumId="2" w15:restartNumberingAfterBreak="0">
+    <w:nsid w:val="23D028F8"/>
+    <w:multiLevelType w:val="multilevel"/>
+    <w:tmpl w:val="E294D734"/>
+    <w:lvl w:ilvl="0">
+      <w:start w:val="1"/>
+      <w:numFmt w:val="bullet"/>
+      <w:lvlText w:val=""/>
+      <w:lvlJc w:val="left"/>
+      <w:pPr>
+        <w:tabs>
+          <w:tab w:val="num" w:pos="720"/>
+        </w:tabs>
+        <w:ind w:left="720" w:hanging="360"/>
+      </w:pPr>
+      <w:rPr>
+        <w:rFonts w:ascii="Symbol" w:hAnsi="Symbol" w:hint="default"/>
+        <w:sz w:val="20"/>
+      </w:rPr>
+    </w:lvl>
+    <w:lvl w:ilvl="1" w:tentative="1">
+      <w:start w:val="1"/>
+      <w:numFmt w:val="bullet"/>
+      <w:lvlText w:val="o"/>
+      <w:lvlJc w:val="left"/>
+      <w:pPr>
+        <w:tabs>
+          <w:tab w:val="num" w:pos="1440"/>
+        </w:tabs>
+        <w:ind w:left="1440" w:hanging="360"/>
+      </w:pPr>
+      <w:rPr>
+        <w:rFonts w:ascii="Courier New" w:hAnsi="Courier New" w:hint="default"/>
+        <w:sz w:val="20"/>
+      </w:rPr>
+    </w:lvl>
+    <w:lvl w:ilvl="2" w:tentative="1">
+      <w:start w:val="1"/>
+      <w:numFmt w:val="bullet"/>
+      <w:lvlText w:val=""/>
+      <w:lvlJc w:val="left"/>
+      <w:pPr>
+        <w:tabs>
+          <w:tab w:val="num" w:pos="2160"/>
+        </w:tabs>
+        <w:ind w:left="2160" w:hanging="360"/>
+      </w:pPr>
+      <w:rPr>
+        <w:rFonts w:ascii="Wingdings" w:hAnsi="Wingdings" w:hint="default"/>
+        <w:sz w:val="20"/>
+      </w:rPr>
+    </w:lvl>
+    <w:lvl w:ilvl="3" w:tentative="1">
+      <w:start w:val="1"/>
+      <w:numFmt w:val="bullet"/>
+      <w:lvlText w:val=""/>
+      <w:lvlJc w:val="left"/>
+      <w:pPr>
+        <w:tabs>
+          <w:tab w:val="num" w:pos="2880"/>
+        </w:tabs>
+        <w:ind w:left="2880" w:hanging="360"/>
+      </w:pPr>
+      <w:rPr>
+        <w:rFonts w:ascii="Wingdings" w:hAnsi="Wingdings" w:hint="default"/>
+        <w:sz w:val="20"/>
+      </w:rPr>
+    </w:lvl>
+    <w:lvl w:ilvl="4" w:tentative="1">
+      <w:start w:val="1"/>
+      <w:numFmt w:val="bullet"/>
+      <w:lvlText w:val=""/>
+      <w:lvlJc w:val="left"/>
+      <w:pPr>
+        <w:tabs>
+          <w:tab w:val="num" w:pos="3600"/>
+        </w:tabs>
+        <w:ind w:left="3600" w:hanging="360"/>
+      </w:pPr>
+      <w:rPr>
+        <w:rFonts w:ascii="Wingdings" w:hAnsi="Wingdings" w:hint="default"/>
+        <w:sz w:val="20"/>
+      </w:rPr>
+    </w:lvl>
+    <w:lvl w:ilvl="5" w:tentative="1">
+      <w:start w:val="1"/>
+      <w:numFmt w:val="bullet"/>
+      <w:lvlText w:val=""/>
+      <w:lvlJc w:val="left"/>
+      <w:pPr>
+        <w:tabs>
+          <w:tab w:val="num" w:pos="4320"/>
+        </w:tabs>
+        <w:ind w:left="4320" w:hanging="360"/>
+      </w:pPr>
+      <w:rPr>
+        <w:rFonts w:ascii="Wingdings" w:hAnsi="Wingdings" w:hint="default"/>
+        <w:sz w:val="20"/>
+      </w:rPr>
+    </w:lvl>
+    <w:lvl w:ilvl="6" w:tentative="1">
+      <w:start w:val="1"/>
+      <w:numFmt w:val="bullet"/>
+      <w:lvlText w:val=""/>
+      <w:lvlJc w:val="left"/>
+      <w:pPr>
+        <w:tabs>
+          <w:tab w:val="num" w:pos="5040"/>
+        </w:tabs>
+        <w:ind w:left="5040" w:hanging="360"/>
+      </w:pPr>
+      <w:rPr>
+        <w:rFonts w:ascii="Wingdings" w:hAnsi="Wingdings" w:hint="default"/>
+        <w:sz w:val="20"/>
+      </w:rPr>
+    </w:lvl>
+    <w:lvl w:ilvl="7" w:tentative="1">
+      <w:start w:val="1"/>
+      <w:numFmt w:val="bullet"/>
+      <w:lvlText w:val=""/>
+      <w:lvlJc w:val="left"/>
+      <w:pPr>
+        <w:tabs>
+          <w:tab w:val="num" w:pos="5760"/>
+        </w:tabs>
+        <w:ind w:left="5760" w:hanging="360"/>
+      </w:pPr>
+      <w:rPr>
+        <w:rFonts w:ascii="Wingdings" w:hAnsi="Wingdings" w:hint="default"/>
+        <w:sz w:val="20"/>
+      </w:rPr>
+    </w:lvl>
+    <w:lvl w:ilvl="8" w:tentative="1">
+      <w:start w:val="1"/>
+      <w:numFmt w:val="bullet"/>
+      <w:lvlText w:val=""/>
+      <w:lvlJc w:val="left"/>
+      <w:pPr>
+        <w:tabs>
+          <w:tab w:val="num" w:pos="6480"/>
+        </w:tabs>
+        <w:ind w:left="6480" w:hanging="360"/>
+      </w:pPr>
+      <w:rPr>
+        <w:rFonts w:ascii="Wingdings" w:hAnsi="Wingdings" w:hint="default"/>
+        <w:sz w:val="20"/>
+      </w:rPr>
+    </w:lvl>
+  </w:abstractNum>
+  <w:abstractNum w:abstractNumId="3" w15:restartNumberingAfterBreak="0">
     <w:nsid w:val="27604057"/>
     <w:multiLevelType w:val="hybridMultilevel"/>
     <w:tmpl w:val="DC506280"/>
@@ -1714,7 +3096,7 @@
       </w:rPr>
     </w:lvl>
   </w:abstractNum>
-  <w:abstractNum w:abstractNumId="2" w15:restartNumberingAfterBreak="0">
+  <w:abstractNum w:abstractNumId="4" w15:restartNumberingAfterBreak="0">
     <w:nsid w:val="308F1224"/>
     <w:multiLevelType w:val="multilevel"/>
     <w:tmpl w:val="5DEEDF3C"/>
@@ -1863,7 +3245,7 @@
       </w:rPr>
     </w:lvl>
   </w:abstractNum>
-  <w:abstractNum w:abstractNumId="3" w15:restartNumberingAfterBreak="0">
+  <w:abstractNum w:abstractNumId="5" w15:restartNumberingAfterBreak="0">
     <w:nsid w:val="322C7F0E"/>
     <w:multiLevelType w:val="multilevel"/>
     <w:tmpl w:val="362E0E26"/>
@@ -2012,7 +3394,7 @@
       </w:rPr>
     </w:lvl>
   </w:abstractNum>
-  <w:abstractNum w:abstractNumId="4" w15:restartNumberingAfterBreak="0">
+  <w:abstractNum w:abstractNumId="6" w15:restartNumberingAfterBreak="0">
     <w:nsid w:val="38294980"/>
     <w:multiLevelType w:val="multilevel"/>
     <w:tmpl w:val="D21AE77E"/>
@@ -2161,7 +3543,7 @@
       </w:rPr>
     </w:lvl>
   </w:abstractNum>
-  <w:abstractNum w:abstractNumId="5" w15:restartNumberingAfterBreak="0">
+  <w:abstractNum w:abstractNumId="7" w15:restartNumberingAfterBreak="0">
     <w:nsid w:val="3C344D94"/>
     <w:multiLevelType w:val="multilevel"/>
     <w:tmpl w:val="C1D6AB8C"/>
@@ -2310,7 +3692,7 @@
       </w:rPr>
     </w:lvl>
   </w:abstractNum>
-  <w:abstractNum w:abstractNumId="6" w15:restartNumberingAfterBreak="0">
+  <w:abstractNum w:abstractNumId="8" w15:restartNumberingAfterBreak="0">
     <w:nsid w:val="516D0DB1"/>
     <w:multiLevelType w:val="multilevel"/>
     <w:tmpl w:val="EEA82920"/>
@@ -2459,7 +3841,7 @@
       </w:rPr>
     </w:lvl>
   </w:abstractNum>
-  <w:abstractNum w:abstractNumId="7" w15:restartNumberingAfterBreak="0">
+  <w:abstractNum w:abstractNumId="9" w15:restartNumberingAfterBreak="0">
     <w:nsid w:val="56F82CEC"/>
     <w:multiLevelType w:val="multilevel"/>
     <w:tmpl w:val="390A9EEA"/>
@@ -2608,7 +3990,7 @@
       </w:rPr>
     </w:lvl>
   </w:abstractNum>
-  <w:abstractNum w:abstractNumId="8" w15:restartNumberingAfterBreak="0">
+  <w:abstractNum w:abstractNumId="10" w15:restartNumberingAfterBreak="0">
     <w:nsid w:val="66175D6D"/>
     <w:multiLevelType w:val="multilevel"/>
     <w:tmpl w:val="F692040E"/>
@@ -2758,37 +4140,43 @@
     </w:lvl>
   </w:abstractNum>
   <w:num w:numId="1" w16cid:durableId="1259824294">
+    <w:abstractNumId w:val="3"/>
+  </w:num>
+  <w:num w:numId="2" w16cid:durableId="158544311">
     <w:abstractNumId w:val="1"/>
   </w:num>
-  <w:num w:numId="2" w16cid:durableId="158544311">
+  <w:num w:numId="3" w16cid:durableId="1248416594">
+    <w:abstractNumId w:val="7"/>
+  </w:num>
+  <w:num w:numId="4" w16cid:durableId="21983474">
+    <w:abstractNumId w:val="9"/>
+  </w:num>
+  <w:num w:numId="5" w16cid:durableId="1877769992">
+    <w:abstractNumId w:val="10"/>
+  </w:num>
+  <w:num w:numId="6" w16cid:durableId="933050305">
+    <w:abstractNumId w:val="6"/>
+  </w:num>
+  <w:num w:numId="7" w16cid:durableId="1197083395">
+    <w:abstractNumId w:val="4"/>
+  </w:num>
+  <w:num w:numId="8" w16cid:durableId="81338219">
+    <w:abstractNumId w:val="5"/>
+  </w:num>
+  <w:num w:numId="9" w16cid:durableId="273944258">
+    <w:abstractNumId w:val="8"/>
+  </w:num>
+  <w:num w:numId="10" w16cid:durableId="2019312059">
     <w:abstractNumId w:val="0"/>
   </w:num>
-  <w:num w:numId="3" w16cid:durableId="1248416594">
-    <w:abstractNumId w:val="5"/>
-  </w:num>
-  <w:num w:numId="4" w16cid:durableId="21983474">
-    <w:abstractNumId w:val="7"/>
-  </w:num>
-  <w:num w:numId="5" w16cid:durableId="1877769992">
-    <w:abstractNumId w:val="8"/>
-  </w:num>
-  <w:num w:numId="6" w16cid:durableId="933050305">
-    <w:abstractNumId w:val="4"/>
-  </w:num>
-  <w:num w:numId="7" w16cid:durableId="1197083395">
+  <w:num w:numId="11" w16cid:durableId="1260288463">
     <w:abstractNumId w:val="2"/>
-  </w:num>
-  <w:num w:numId="8" w16cid:durableId="81338219">
-    <w:abstractNumId w:val="3"/>
-  </w:num>
-  <w:num w:numId="9" w16cid:durableId="273944258">
-    <w:abstractNumId w:val="6"/>
   </w:num>
 </w:numbering>
 </file>
 
 <file path=word/styles.xml><?xml version="1.0" encoding="utf-8"?>
-<w:styles xmlns:mc="http://schemas.openxmlformats.org/markup-compatibility/2006" xmlns:r="http://schemas.openxmlformats.org/officeDocument/2006/relationships" xmlns:w="http://schemas.openxmlformats.org/wordprocessingml/2006/main" xmlns:w14="http://schemas.microsoft.com/office/word/2010/wordml" xmlns:w15="http://schemas.microsoft.com/office/word/2012/wordml" xmlns:w16cex="http://schemas.microsoft.com/office/word/2018/wordml/cex" xmlns:w16cid="http://schemas.microsoft.com/office/word/2016/wordml/cid" xmlns:w16="http://schemas.microsoft.com/office/word/2018/wordml" xmlns:w16du="http://schemas.microsoft.com/office/word/2023/wordml/word16du" xmlns:w16sdtdh="http://schemas.microsoft.com/office/word/2020/wordml/sdtdatahash" xmlns:w16se="http://schemas.microsoft.com/office/word/2015/wordml/symex" mc:Ignorable="w14 w15 w16se w16cid w16 w16cex w16sdtdh w16du">
+<w:styles xmlns:mc="http://schemas.openxmlformats.org/markup-compatibility/2006" xmlns:r="http://schemas.openxmlformats.org/officeDocument/2006/relationships" xmlns:w="http://schemas.openxmlformats.org/wordprocessingml/2006/main" xmlns:w14="http://schemas.microsoft.com/office/word/2010/wordml" xmlns:w15="http://schemas.microsoft.com/office/word/2012/wordml" xmlns:w16cex="http://schemas.microsoft.com/office/word/2018/wordml/cex" xmlns:w16cid="http://schemas.microsoft.com/office/word/2016/wordml/cid" xmlns:w16="http://schemas.microsoft.com/office/word/2018/wordml" xmlns:w16du="http://schemas.microsoft.com/office/word/2023/wordml/word16du" xmlns:w16sdtdh="http://schemas.microsoft.com/office/word/2020/wordml/sdtdatahash" xmlns:w16sdtfl="http://schemas.microsoft.com/office/word/2024/wordml/sdtformatlock" xmlns:w16se="http://schemas.microsoft.com/office/word/2015/wordml/symex" mc:Ignorable="w14 w15 w16se w16cid w16 w16cex w16sdtdh w16sdtfl w16du">
   <w:docDefaults>
     <w:rPrDefault>
       <w:rPr>
@@ -3385,7 +4773,6 @@
   <w:style w:type="character" w:default="1" w:styleId="Policepardfaut">
     <w:name w:val="Default Paragraph Font"/>
     <w:uiPriority w:val="1"/>
-    <w:semiHidden/>
     <w:unhideWhenUsed/>
   </w:style>
   <w:style w:type="table" w:default="1" w:styleId="TableauNormal">

</xml_diff>